<commit_message>
Script edits and plan for 2-6.
</commit_message>
<xml_diff>
--- a/Video_Plan/P6-1-all_reshoot_plan.docx
+++ b/Video_Plan/P6-1-all_reshoot_plan.docx
@@ -276,79 +276,7 @@
                 <w:szCs w:val="24"/>
                 <w:lang w:eastAsia="ja-JP"/>
               </w:rPr>
-              <w:t xml:space="preserve">     </w:t>
-            </w:r>
-            <w:r>
-              <w:rPr>
-                <w:rFonts w:ascii="Calibri" w:hAnsi="Calibri"/>
-                <w:szCs w:val="24"/>
-                <w:lang w:eastAsia="ja-JP"/>
-              </w:rPr>
-              <w:t>P6-</w:t>
-            </w:r>
-            <w:r>
-              <w:rPr>
-                <w:rFonts w:ascii="Calibri" w:hAnsi="Calibri"/>
-                <w:szCs w:val="24"/>
-                <w:lang w:eastAsia="ja-JP"/>
-              </w:rPr>
-              <w:t>1</w:t>
-            </w:r>
-            <w:r>
-              <w:rPr>
-                <w:rFonts w:ascii="Calibri" w:hAnsi="Calibri"/>
-                <w:szCs w:val="24"/>
-                <w:lang w:eastAsia="ja-JP"/>
-              </w:rPr>
-              <w:t>-</w:t>
-            </w:r>
-            <w:r>
-              <w:rPr>
-                <w:rFonts w:ascii="Calibri" w:hAnsi="Calibri"/>
-                <w:szCs w:val="24"/>
-                <w:lang w:eastAsia="ja-JP"/>
-              </w:rPr>
-              <w:t>2</w:t>
-            </w:r>
-            <w:r>
-              <w:rPr>
-                <w:rFonts w:ascii="Calibri" w:hAnsi="Calibri"/>
-                <w:szCs w:val="24"/>
-                <w:lang w:eastAsia="ja-JP"/>
-              </w:rPr>
-              <w:t>-</w:t>
-            </w:r>
-            <w:r>
-              <w:rPr>
-                <w:rFonts w:ascii="Calibri" w:hAnsi="Calibri"/>
-                <w:szCs w:val="24"/>
-                <w:lang w:eastAsia="ja-JP"/>
-              </w:rPr>
-              <w:t>reshoot</w:t>
-            </w:r>
-            <w:r>
-              <w:rPr>
-                <w:rFonts w:ascii="Calibri" w:hAnsi="Calibri"/>
-                <w:szCs w:val="24"/>
-                <w:lang w:eastAsia="ja-JP"/>
-              </w:rPr>
-              <w:t>_capture</w:t>
-            </w:r>
-            <w:r>
-              <w:rPr>
-                <w:rFonts w:ascii="Calibri" w:hAnsi="Calibri"/>
-                <w:szCs w:val="24"/>
-                <w:lang w:eastAsia="ja-JP"/>
-              </w:rPr>
-              <w:t>1</w:t>
-            </w:r>
-            <w:r>
-              <w:rPr>
-                <w:rFonts w:ascii="Calibri" w:hAnsi="Calibri"/>
-                <w:szCs w:val="24"/>
-                <w:lang w:eastAsia="ja-JP"/>
-              </w:rPr>
-              <w:t>.trec</w:t>
+              <w:t xml:space="preserve">     P6-1-2-reshoot_capture1.trec</w:t>
             </w:r>
           </w:p>
           <w:p>
@@ -395,6 +323,208 @@
                 <w:lang w:eastAsia="ja-JP"/>
               </w:rPr>
               <w:t xml:space="preserve"> "/" instead of "</w:t>
+            </w:r>
+            <w:r>
+              <w:rPr>
+                <w:rFonts w:ascii="Calibri" w:hAnsi="Calibri" w:cs="Calibri"/>
+                <w:szCs w:val="24"/>
+                <w:lang w:eastAsia="ja-JP"/>
+              </w:rPr>
+              <w:t>¥</w:t>
+            </w:r>
+            <w:r>
+              <w:rPr>
+                <w:rFonts w:ascii="Calibri" w:hAnsi="Calibri"/>
+                <w:szCs w:val="24"/>
+                <w:lang w:eastAsia="ja-JP"/>
+              </w:rPr>
+              <w:t>"</w:t>
+            </w:r>
+            <w:r>
+              <w:rPr>
+                <w:rFonts w:ascii="Calibri" w:hAnsi="Calibri"/>
+                <w:szCs w:val="24"/>
+                <w:lang w:eastAsia="ja-JP"/>
+              </w:rPr>
+              <w:t>)</w:t>
+            </w:r>
+          </w:p>
+        </w:tc>
+        <w:tc>
+          <w:tcPr>
+            <w:tcW w:w="4950" w:type="dxa"/>
+          </w:tcPr>
+          <w:p>
+            <w:pPr>
+              <w:rPr>
+                <w:rFonts w:ascii="Calibri" w:hAnsi="Calibri"/>
+                <w:szCs w:val="24"/>
+              </w:rPr>
+            </w:pPr>
+            <w:r>
+              <w:rPr>
+                <w:rFonts w:ascii="Calibri" w:hAnsi="Calibri"/>
+                <w:szCs w:val="24"/>
+              </w:rPr>
+              <w:t>N/A</w:t>
+            </w:r>
+          </w:p>
+        </w:tc>
+        <w:bookmarkStart w:id="0" w:name="_GoBack"/>
+        <w:bookmarkEnd w:id="0"/>
+      </w:tr>
+      <w:tr>
+        <w:trPr>
+          <w:trHeight w:val="341"/>
+        </w:trPr>
+        <w:tc>
+          <w:tcPr>
+            <w:tcW w:w="648" w:type="dxa"/>
+          </w:tcPr>
+          <w:p>
+            <w:pPr>
+              <w:rPr>
+                <w:rFonts w:ascii="Times New Roman" w:hAnsi="Times New Roman"/>
+              </w:rPr>
+            </w:pPr>
+            <w:r>
+              <w:rPr>
+                <w:rFonts w:ascii="Times New Roman" w:hAnsi="Times New Roman"/>
+              </w:rPr>
+              <w:t>2</w:t>
+            </w:r>
+          </w:p>
+        </w:tc>
+        <w:tc>
+          <w:tcPr>
+            <w:tcW w:w="3780" w:type="dxa"/>
+          </w:tcPr>
+          <w:p>
+            <w:pPr>
+              <w:pStyle w:val="Header"/>
+              <w:tabs>
+                <w:tab w:val="clear" w:pos="4320"/>
+                <w:tab w:val="clear" w:pos="8640"/>
+              </w:tabs>
+              <w:rPr>
+                <w:rFonts w:ascii="Calibri" w:hAnsi="Calibri"/>
+                <w:b/>
+                <w:szCs w:val="24"/>
+                <w:lang w:eastAsia="ja-JP"/>
+              </w:rPr>
+            </w:pPr>
+            <w:r>
+              <w:rPr>
+                <w:rFonts w:ascii="Calibri" w:hAnsi="Calibri"/>
+                <w:b/>
+                <w:szCs w:val="24"/>
+                <w:lang w:eastAsia="ja-JP"/>
+              </w:rPr>
+              <w:t>Video 2 at 2:19</w:t>
+            </w:r>
+          </w:p>
+          <w:p>
+            <w:pPr>
+              <w:pStyle w:val="Header"/>
+              <w:tabs>
+                <w:tab w:val="clear" w:pos="4320"/>
+                <w:tab w:val="clear" w:pos="8640"/>
+              </w:tabs>
+              <w:rPr>
+                <w:rFonts w:ascii="Calibri" w:hAnsi="Calibri"/>
+                <w:szCs w:val="24"/>
+                <w:lang w:eastAsia="ja-JP"/>
+              </w:rPr>
+            </w:pPr>
+          </w:p>
+          <w:p>
+            <w:pPr>
+              <w:pStyle w:val="Header"/>
+              <w:tabs>
+                <w:tab w:val="clear" w:pos="4320"/>
+                <w:tab w:val="clear" w:pos="8640"/>
+              </w:tabs>
+              <w:rPr>
+                <w:rFonts w:ascii="Calibri" w:hAnsi="Calibri"/>
+                <w:szCs w:val="24"/>
+                <w:lang w:eastAsia="ja-JP"/>
+              </w:rPr>
+            </w:pPr>
+            <w:r>
+              <w:rPr>
+                <w:rFonts w:ascii="Calibri" w:hAnsi="Calibri"/>
+                <w:szCs w:val="24"/>
+                <w:lang w:eastAsia="ja-JP"/>
+              </w:rPr>
+              <w:t>SCREEN CAPTURE</w:t>
+            </w:r>
+            <w:r>
+              <w:rPr>
+                <w:rFonts w:ascii="Calibri" w:hAnsi="Calibri"/>
+                <w:szCs w:val="24"/>
+                <w:lang w:eastAsia="ja-JP"/>
+              </w:rPr>
+              <w:t>:</w:t>
+            </w:r>
+          </w:p>
+          <w:p>
+            <w:pPr>
+              <w:pStyle w:val="Header"/>
+              <w:tabs>
+                <w:tab w:val="clear" w:pos="4320"/>
+                <w:tab w:val="clear" w:pos="8640"/>
+              </w:tabs>
+              <w:rPr>
+                <w:rFonts w:ascii="Calibri" w:hAnsi="Calibri"/>
+                <w:szCs w:val="24"/>
+                <w:lang w:eastAsia="ja-JP"/>
+              </w:rPr>
+            </w:pPr>
+            <w:r>
+              <w:rPr>
+                <w:rFonts w:ascii="Calibri" w:hAnsi="Calibri"/>
+                <w:szCs w:val="24"/>
+                <w:lang w:eastAsia="ja-JP"/>
+              </w:rPr>
+              <w:t xml:space="preserve">     P6-1-2-reshoot_capture2.trec</w:t>
+            </w:r>
+          </w:p>
+          <w:p>
+            <w:pPr>
+              <w:pStyle w:val="Header"/>
+              <w:tabs>
+                <w:tab w:val="clear" w:pos="4320"/>
+                <w:tab w:val="clear" w:pos="8640"/>
+              </w:tabs>
+              <w:rPr>
+                <w:rFonts w:ascii="Calibri" w:hAnsi="Calibri"/>
+                <w:szCs w:val="24"/>
+                <w:lang w:eastAsia="ja-JP"/>
+              </w:rPr>
+            </w:pPr>
+            <w:r>
+              <w:rPr>
+                <w:rFonts w:ascii="Calibri" w:hAnsi="Calibri"/>
+                <w:szCs w:val="24"/>
+                <w:lang w:eastAsia="ja-JP"/>
+              </w:rPr>
+              <w:t xml:space="preserve">     </w:t>
+            </w:r>
+            <w:r>
+              <w:rPr>
+                <w:rFonts w:ascii="Calibri" w:hAnsi="Calibri"/>
+                <w:szCs w:val="24"/>
+                <w:lang w:eastAsia="ja-JP"/>
+              </w:rPr>
+              <w:t>(</w:t>
+            </w:r>
+            <w:r>
+              <w:rPr>
+                <w:rFonts w:ascii="Calibri" w:hAnsi="Calibri"/>
+                <w:szCs w:val="24"/>
+                <w:lang w:eastAsia="ja-JP"/>
+              </w:rPr>
+              <w:t>show "/" instead of "</w:t>
             </w:r>
             <w:r>
               <w:rPr>
@@ -461,7 +591,7 @@
               <w:rPr>
                 <w:rFonts w:ascii="Times New Roman" w:hAnsi="Times New Roman"/>
               </w:rPr>
-              <w:t>2</w:t>
+              <w:t>3</w:t>
             </w:r>
           </w:p>
         </w:tc>
@@ -490,7 +620,34 @@
                 <w:szCs w:val="24"/>
                 <w:lang w:eastAsia="ja-JP"/>
               </w:rPr>
-              <w:t>Video 2 at 2:19</w:t>
+              <w:t xml:space="preserve">Video </w:t>
+            </w:r>
+            <w:r>
+              <w:rPr>
+                <w:rFonts w:ascii="Calibri" w:hAnsi="Calibri"/>
+                <w:b/>
+                <w:szCs w:val="24"/>
+                <w:lang w:eastAsia="ja-JP"/>
+              </w:rPr>
+              <w:t>3</w:t>
+            </w:r>
+            <w:r>
+              <w:rPr>
+                <w:rFonts w:ascii="Calibri" w:hAnsi="Calibri"/>
+                <w:b/>
+                <w:szCs w:val="24"/>
+                <w:lang w:eastAsia="ja-JP"/>
+              </w:rPr>
+              <w:t xml:space="preserve"> at </w:t>
+            </w:r>
+            <w:r>
+              <w:rPr>
+                <w:rFonts w:ascii="Calibri" w:hAnsi="Calibri"/>
+                <w:b/>
+                <w:szCs w:val="24"/>
+                <w:lang w:eastAsia="ja-JP"/>
+              </w:rPr>
+              <w:t>3:48</w:t>
             </w:r>
           </w:p>
           <w:p>
@@ -526,15 +683,7 @@
                 <w:szCs w:val="24"/>
                 <w:lang w:eastAsia="ja-JP"/>
               </w:rPr>
-              <w:t>SCREEN CAPTURE</w:t>
-            </w:r>
-            <w:r>
-              <w:rPr>
-                <w:rFonts w:ascii="Calibri" w:hAnsi="Calibri"/>
-                <w:szCs w:val="24"/>
-                <w:lang w:eastAsia="ja-JP"/>
-              </w:rPr>
-              <w:t>:</w:t>
+              <w:t>SCREEN CAPTURE:</w:t>
             </w:r>
           </w:p>
           <w:p>
@@ -556,31 +705,7 @@
                 <w:szCs w:val="24"/>
                 <w:lang w:eastAsia="ja-JP"/>
               </w:rPr>
-              <w:t xml:space="preserve">     </w:t>
-            </w:r>
-            <w:r>
-              <w:rPr>
-                <w:rFonts w:ascii="Calibri" w:hAnsi="Calibri"/>
-                <w:szCs w:val="24"/>
-                <w:lang w:eastAsia="ja-JP"/>
-              </w:rPr>
-              <w:t>P6-1-2-reshoot_capture</w:t>
-            </w:r>
-            <w:r>
-              <w:rPr>
-                <w:rFonts w:ascii="Calibri" w:hAnsi="Calibri"/>
-                <w:szCs w:val="24"/>
-                <w:lang w:eastAsia="ja-JP"/>
-              </w:rPr>
-              <w:t>2</w:t>
-            </w:r>
-            <w:r>
-              <w:rPr>
-                <w:rFonts w:ascii="Calibri" w:hAnsi="Calibri"/>
-                <w:szCs w:val="24"/>
-                <w:lang w:eastAsia="ja-JP"/>
-              </w:rPr>
-              <w:t>.trec</w:t>
+              <w:t xml:space="preserve">     P6-1-3-reshoot_capture1.trec</w:t>
             </w:r>
           </w:p>
           <w:p>
@@ -596,54 +721,6 @@
                 <w:lang w:eastAsia="ja-JP"/>
               </w:rPr>
             </w:pPr>
-            <w:r>
-              <w:rPr>
-                <w:rFonts w:ascii="Calibri" w:hAnsi="Calibri"/>
-                <w:szCs w:val="24"/>
-                <w:lang w:eastAsia="ja-JP"/>
-              </w:rPr>
-              <w:t xml:space="preserve">     </w:t>
-            </w:r>
-            <w:r>
-              <w:rPr>
-                <w:rFonts w:ascii="Calibri" w:hAnsi="Calibri"/>
-                <w:szCs w:val="24"/>
-                <w:lang w:eastAsia="ja-JP"/>
-              </w:rPr>
-              <w:t>(</w:t>
-            </w:r>
-            <w:r>
-              <w:rPr>
-                <w:rFonts w:ascii="Calibri" w:hAnsi="Calibri"/>
-                <w:szCs w:val="24"/>
-                <w:lang w:eastAsia="ja-JP"/>
-              </w:rPr>
-              <w:t>show "/" instead of "</w:t>
-            </w:r>
-            <w:r>
-              <w:rPr>
-                <w:rFonts w:ascii="Calibri" w:hAnsi="Calibri" w:cs="Calibri"/>
-                <w:szCs w:val="24"/>
-                <w:lang w:eastAsia="ja-JP"/>
-              </w:rPr>
-              <w:t>¥</w:t>
-            </w:r>
-            <w:r>
-              <w:rPr>
-                <w:rFonts w:ascii="Calibri" w:hAnsi="Calibri"/>
-                <w:szCs w:val="24"/>
-                <w:lang w:eastAsia="ja-JP"/>
-              </w:rPr>
-              <w:t>"</w:t>
-            </w:r>
-            <w:r>
-              <w:rPr>
-                <w:rFonts w:ascii="Calibri" w:hAnsi="Calibri"/>
-                <w:szCs w:val="24"/>
-                <w:lang w:eastAsia="ja-JP"/>
-              </w:rPr>
-              <w:t>)</w:t>
-            </w:r>
           </w:p>
         </w:tc>
         <w:tc>
@@ -662,7 +739,44 @@
                 <w:rFonts w:ascii="Calibri" w:hAnsi="Calibri"/>
                 <w:szCs w:val="24"/>
               </w:rPr>
-              <w:t>N/A</w:t>
+              <w:t>Modified text:</w:t>
+            </w:r>
+          </w:p>
+          <w:p>
+            <w:pPr>
+              <w:rPr>
+                <w:rFonts w:ascii="Calibri" w:hAnsi="Calibri"/>
+                <w:szCs w:val="24"/>
+              </w:rPr>
+            </w:pPr>
+          </w:p>
+          <w:p>
+            <w:pPr>
+              <w:rPr>
+                <w:rFonts w:ascii="Calibri" w:hAnsi="Calibri"/>
+                <w:szCs w:val="24"/>
+              </w:rPr>
+            </w:pPr>
+            <w:r>
+              <w:rPr>
+                <w:rFonts w:ascii="Calibri" w:hAnsi="Calibri"/>
+                <w:szCs w:val="24"/>
+              </w:rPr>
+              <w:t xml:space="preserve">I'll double click that component, change its name to PWM, I'll change the period to 999 and the compare to 500 </w:t>
+            </w:r>
+            <w:r>
+              <w:rPr>
+                <w:rFonts w:ascii="Calibri" w:hAnsi="Calibri"/>
+                <w:szCs w:val="24"/>
+              </w:rPr>
+              <w:t>which</w:t>
+            </w:r>
+            <w:r>
+              <w:rPr>
+                <w:rFonts w:ascii="Calibri" w:hAnsi="Calibri"/>
+                <w:szCs w:val="24"/>
+              </w:rPr>
+              <w:t xml:space="preserve"> will give me a 50% duty cycle because the counter will count from 0 to 999.</w:t>
             </w:r>
           </w:p>
         </w:tc>
@@ -685,7 +799,7 @@
               <w:rPr>
                 <w:rFonts w:ascii="Times New Roman" w:hAnsi="Times New Roman"/>
               </w:rPr>
-              <w:t>3</w:t>
+              <w:t>4</w:t>
             </w:r>
           </w:p>
         </w:tc>
@@ -714,34 +828,7 @@
                 <w:szCs w:val="24"/>
                 <w:lang w:eastAsia="ja-JP"/>
               </w:rPr>
-              <w:t xml:space="preserve">Video </w:t>
-            </w:r>
-            <w:r>
-              <w:rPr>
-                <w:rFonts w:ascii="Calibri" w:hAnsi="Calibri"/>
-                <w:b/>
-                <w:szCs w:val="24"/>
-                <w:lang w:eastAsia="ja-JP"/>
-              </w:rPr>
-              <w:t>3</w:t>
-            </w:r>
-            <w:r>
-              <w:rPr>
-                <w:rFonts w:ascii="Calibri" w:hAnsi="Calibri"/>
-                <w:b/>
-                <w:szCs w:val="24"/>
-                <w:lang w:eastAsia="ja-JP"/>
-              </w:rPr>
-              <w:t xml:space="preserve"> at </w:t>
-            </w:r>
-            <w:r>
-              <w:rPr>
-                <w:rFonts w:ascii="Calibri" w:hAnsi="Calibri"/>
-                <w:b/>
-                <w:szCs w:val="24"/>
-                <w:lang w:eastAsia="ja-JP"/>
-              </w:rPr>
-              <w:t>3:48</w:t>
+              <w:t>Video 3 at 5:20</w:t>
             </w:r>
           </w:p>
           <w:p>
@@ -799,39 +886,15 @@
                 <w:szCs w:val="24"/>
                 <w:lang w:eastAsia="ja-JP"/>
               </w:rPr>
-              <w:t xml:space="preserve">     </w:t>
-            </w:r>
-            <w:r>
-              <w:rPr>
-                <w:rFonts w:ascii="Calibri" w:hAnsi="Calibri"/>
-                <w:szCs w:val="24"/>
-                <w:lang w:eastAsia="ja-JP"/>
-              </w:rPr>
-              <w:t>P6-1-</w:t>
-            </w:r>
-            <w:r>
-              <w:rPr>
-                <w:rFonts w:ascii="Calibri" w:hAnsi="Calibri"/>
-                <w:szCs w:val="24"/>
-                <w:lang w:eastAsia="ja-JP"/>
-              </w:rPr>
-              <w:t>3</w:t>
-            </w:r>
-            <w:r>
-              <w:rPr>
-                <w:rFonts w:ascii="Calibri" w:hAnsi="Calibri"/>
-                <w:szCs w:val="24"/>
-                <w:lang w:eastAsia="ja-JP"/>
-              </w:rPr>
-              <w:t>-reshoot_capture</w:t>
-            </w:r>
-            <w:r>
-              <w:rPr>
-                <w:rFonts w:ascii="Calibri" w:hAnsi="Calibri"/>
-                <w:szCs w:val="24"/>
-                <w:lang w:eastAsia="ja-JP"/>
-              </w:rPr>
-              <w:t>1</w:t>
+              <w:t xml:space="preserve">     P6-1-3-reshoot_capture</w:t>
+            </w:r>
+            <w:r>
+              <w:rPr>
+                <w:rFonts w:ascii="Calibri" w:hAnsi="Calibri"/>
+                <w:szCs w:val="24"/>
+                <w:lang w:eastAsia="ja-JP"/>
+              </w:rPr>
+              <w:t>2</w:t>
             </w:r>
             <w:r>
               <w:rPr>
@@ -855,6 +918,14 @@
                 <w:lang w:eastAsia="ja-JP"/>
               </w:rPr>
             </w:pPr>
+            <w:r>
+              <w:rPr>
+                <w:rFonts w:ascii="Calibri" w:hAnsi="Calibri"/>
+                <w:szCs w:val="24"/>
+                <w:lang w:eastAsia="ja-JP"/>
+              </w:rPr>
+              <w:t xml:space="preserve">     (show program button)</w:t>
+            </w:r>
           </w:p>
         </w:tc>
         <w:tc>
@@ -873,44 +944,7 @@
                 <w:rFonts w:ascii="Calibri" w:hAnsi="Calibri"/>
                 <w:szCs w:val="24"/>
               </w:rPr>
-              <w:t>Modified text:</w:t>
-            </w:r>
-          </w:p>
-          <w:p>
-            <w:pPr>
-              <w:rPr>
-                <w:rFonts w:ascii="Calibri" w:hAnsi="Calibri"/>
-                <w:szCs w:val="24"/>
-              </w:rPr>
-            </w:pPr>
-          </w:p>
-          <w:p>
-            <w:pPr>
-              <w:rPr>
-                <w:rFonts w:ascii="Calibri" w:hAnsi="Calibri"/>
-                <w:szCs w:val="24"/>
-              </w:rPr>
-            </w:pPr>
-            <w:r>
-              <w:rPr>
-                <w:rFonts w:ascii="Calibri" w:hAnsi="Calibri"/>
-                <w:szCs w:val="24"/>
-              </w:rPr>
-              <w:t xml:space="preserve">I'll double click that component, change its name to PWM, I'll change the period to 999 and the compare to 500 </w:t>
-            </w:r>
-            <w:r>
-              <w:rPr>
-                <w:rFonts w:ascii="Calibri" w:hAnsi="Calibri"/>
-                <w:szCs w:val="24"/>
-              </w:rPr>
-              <w:t>which</w:t>
-            </w:r>
-            <w:r>
-              <w:rPr>
-                <w:rFonts w:ascii="Calibri" w:hAnsi="Calibri"/>
-                <w:szCs w:val="24"/>
-              </w:rPr>
-              <w:t xml:space="preserve"> will give me a 50% duty cycle because the counter will count from 0 to 999.</w:t>
+              <w:t>N/A</w:t>
             </w:r>
           </w:p>
         </w:tc>
@@ -933,7 +967,7 @@
               <w:rPr>
                 <w:rFonts w:ascii="Times New Roman" w:hAnsi="Times New Roman"/>
               </w:rPr>
-              <w:t>4</w:t>
+              <w:t>5</w:t>
             </w:r>
           </w:p>
         </w:tc>
@@ -962,7 +996,16 @@
                 <w:szCs w:val="24"/>
                 <w:lang w:eastAsia="ja-JP"/>
               </w:rPr>
-              <w:t>Video 3 at 5:20</w:t>
+              <w:t>Video 3 at</w:t>
+            </w:r>
+            <w:r>
+              <w:rPr>
+                <w:rFonts w:ascii="Calibri" w:hAnsi="Calibri"/>
+                <w:b/>
+                <w:szCs w:val="24"/>
+                <w:lang w:eastAsia="ja-JP"/>
+              </w:rPr>
+              <w:t xml:space="preserve"> </w:t>
             </w:r>
           </w:p>
           <w:p>
@@ -974,6 +1017,7 @@
               </w:tabs>
               <w:rPr>
                 <w:rFonts w:ascii="Calibri" w:hAnsi="Calibri"/>
+                <w:b/>
                 <w:szCs w:val="24"/>
                 <w:lang w:eastAsia="ja-JP"/>
               </w:rPr>
@@ -1028,7 +1072,7 @@
                 <w:szCs w:val="24"/>
                 <w:lang w:eastAsia="ja-JP"/>
               </w:rPr>
-              <w:t>2</w:t>
+              <w:t>3</w:t>
             </w:r>
             <w:r>
               <w:rPr>
@@ -1058,7 +1102,7 @@
                 <w:szCs w:val="24"/>
                 <w:lang w:eastAsia="ja-JP"/>
               </w:rPr>
-              <w:t xml:space="preserve">     (show program button)</w:t>
+              <w:t xml:space="preserve">     (show debug target window)</w:t>
             </w:r>
           </w:p>
         </w:tc>
@@ -1078,175 +1122,6 @@
                 <w:rFonts w:ascii="Calibri" w:hAnsi="Calibri"/>
                 <w:szCs w:val="24"/>
               </w:rPr>
-              <w:t>N/A</w:t>
-            </w:r>
-          </w:p>
-        </w:tc>
-      </w:tr>
-      <w:tr>
-        <w:trPr>
-          <w:trHeight w:val="341"/>
-        </w:trPr>
-        <w:tc>
-          <w:tcPr>
-            <w:tcW w:w="648" w:type="dxa"/>
-          </w:tcPr>
-          <w:p>
-            <w:pPr>
-              <w:rPr>
-                <w:rFonts w:ascii="Times New Roman" w:hAnsi="Times New Roman"/>
-              </w:rPr>
-            </w:pPr>
-            <w:r>
-              <w:rPr>
-                <w:rFonts w:ascii="Times New Roman" w:hAnsi="Times New Roman"/>
-              </w:rPr>
-              <w:t>5</w:t>
-            </w:r>
-          </w:p>
-        </w:tc>
-        <w:tc>
-          <w:tcPr>
-            <w:tcW w:w="3780" w:type="dxa"/>
-          </w:tcPr>
-          <w:p>
-            <w:pPr>
-              <w:pStyle w:val="Header"/>
-              <w:tabs>
-                <w:tab w:val="clear" w:pos="4320"/>
-                <w:tab w:val="clear" w:pos="8640"/>
-              </w:tabs>
-              <w:rPr>
-                <w:rFonts w:ascii="Calibri" w:hAnsi="Calibri"/>
-                <w:b/>
-                <w:szCs w:val="24"/>
-                <w:lang w:eastAsia="ja-JP"/>
-              </w:rPr>
-            </w:pPr>
-            <w:r>
-              <w:rPr>
-                <w:rFonts w:ascii="Calibri" w:hAnsi="Calibri"/>
-                <w:b/>
-                <w:szCs w:val="24"/>
-                <w:lang w:eastAsia="ja-JP"/>
-              </w:rPr>
-              <w:t>Video 3 at</w:t>
-            </w:r>
-          </w:p>
-          <w:p>
-            <w:pPr>
-              <w:pStyle w:val="Header"/>
-              <w:tabs>
-                <w:tab w:val="clear" w:pos="4320"/>
-                <w:tab w:val="clear" w:pos="8640"/>
-              </w:tabs>
-              <w:rPr>
-                <w:rFonts w:ascii="Calibri" w:hAnsi="Calibri"/>
-                <w:b/>
-                <w:szCs w:val="24"/>
-                <w:lang w:eastAsia="ja-JP"/>
-              </w:rPr>
-            </w:pPr>
-          </w:p>
-          <w:p>
-            <w:pPr>
-              <w:pStyle w:val="Header"/>
-              <w:tabs>
-                <w:tab w:val="clear" w:pos="4320"/>
-                <w:tab w:val="clear" w:pos="8640"/>
-              </w:tabs>
-              <w:rPr>
-                <w:rFonts w:ascii="Calibri" w:hAnsi="Calibri"/>
-                <w:szCs w:val="24"/>
-                <w:lang w:eastAsia="ja-JP"/>
-              </w:rPr>
-            </w:pPr>
-            <w:r>
-              <w:rPr>
-                <w:rFonts w:ascii="Calibri" w:hAnsi="Calibri"/>
-                <w:szCs w:val="24"/>
-                <w:lang w:eastAsia="ja-JP"/>
-              </w:rPr>
-              <w:t>SCREEN CAPTURE:</w:t>
-            </w:r>
-          </w:p>
-          <w:p>
-            <w:pPr>
-              <w:pStyle w:val="Header"/>
-              <w:tabs>
-                <w:tab w:val="clear" w:pos="4320"/>
-                <w:tab w:val="clear" w:pos="8640"/>
-              </w:tabs>
-              <w:rPr>
-                <w:rFonts w:ascii="Calibri" w:hAnsi="Calibri"/>
-                <w:szCs w:val="24"/>
-                <w:lang w:eastAsia="ja-JP"/>
-              </w:rPr>
-            </w:pPr>
-            <w:r>
-              <w:rPr>
-                <w:rFonts w:ascii="Calibri" w:hAnsi="Calibri"/>
-                <w:szCs w:val="24"/>
-                <w:lang w:eastAsia="ja-JP"/>
-              </w:rPr>
-              <w:t xml:space="preserve">     P6-1-3-reshoot_capture</w:t>
-            </w:r>
-            <w:r>
-              <w:rPr>
-                <w:rFonts w:ascii="Calibri" w:hAnsi="Calibri"/>
-                <w:szCs w:val="24"/>
-                <w:lang w:eastAsia="ja-JP"/>
-              </w:rPr>
-              <w:t>3</w:t>
-            </w:r>
-            <w:r>
-              <w:rPr>
-                <w:rFonts w:ascii="Calibri" w:hAnsi="Calibri"/>
-                <w:szCs w:val="24"/>
-                <w:lang w:eastAsia="ja-JP"/>
-              </w:rPr>
-              <w:t>.trec</w:t>
-            </w:r>
-          </w:p>
-          <w:p>
-            <w:pPr>
-              <w:pStyle w:val="Header"/>
-              <w:tabs>
-                <w:tab w:val="clear" w:pos="4320"/>
-                <w:tab w:val="clear" w:pos="8640"/>
-              </w:tabs>
-              <w:rPr>
-                <w:rFonts w:ascii="Calibri" w:hAnsi="Calibri"/>
-                <w:szCs w:val="24"/>
-                <w:lang w:eastAsia="ja-JP"/>
-              </w:rPr>
-            </w:pPr>
-            <w:r>
-              <w:rPr>
-                <w:rFonts w:ascii="Calibri" w:hAnsi="Calibri"/>
-                <w:szCs w:val="24"/>
-                <w:lang w:eastAsia="ja-JP"/>
-              </w:rPr>
-              <w:t xml:space="preserve">     (show debug target window)</w:t>
-            </w:r>
-          </w:p>
-        </w:tc>
-        <w:tc>
-          <w:tcPr>
-            <w:tcW w:w="4950" w:type="dxa"/>
-          </w:tcPr>
-          <w:p>
-            <w:pPr>
-              <w:rPr>
-                <w:rFonts w:ascii="Calibri" w:hAnsi="Calibri"/>
-                <w:szCs w:val="24"/>
-              </w:rPr>
-            </w:pPr>
-            <w:r>
-              <w:rPr>
-                <w:rFonts w:ascii="Calibri" w:hAnsi="Calibri"/>
-                <w:szCs w:val="24"/>
-              </w:rPr>
               <w:t>Modified text (mostly new).</w:t>
             </w:r>
           </w:p>
@@ -1277,16 +1152,7 @@
                 <w:rFonts w:ascii="Calibri" w:hAnsi="Calibri"/>
                 <w:szCs w:val="24"/>
               </w:rPr>
-              <w:t xml:space="preserve">you need to select either the CM0 plus or the CM4 to specify which device's SWD interface to use since they can both connect to the debugger. It doesn't matter which one you choose since they both are able to program the flash with your project, but since it </w:t>
-            </w:r>
-            <w:bookmarkStart w:id="0" w:name="_GoBack"/>
-            <w:bookmarkEnd w:id="0"/>
-            <w:r>
-              <w:rPr>
-                <w:rFonts w:ascii="Calibri" w:hAnsi="Calibri"/>
-                <w:szCs w:val="24"/>
-              </w:rPr>
-              <w:t>is more likely that you will want to debug the CM4 later, I'll choose that one. Then I click on "OK/Connect" and the device is programmed.</w:t>
+              <w:t>you need to select either the CM0 plus or the CM4 to specify which device's SWD interface to use since they can both connect to the debugger. It doesn't matter which one you choose since they both are able to program the flash with your project, but since it is more likely that you will want to debug the CM4 later, I'll choose that one. Then I click on "OK/Connect" and the device is programmed.</w:t>
             </w:r>
           </w:p>
         </w:tc>

</xml_diff>

<commit_message>
Update projects from videos to be consistent.
</commit_message>
<xml_diff>
--- a/Video_Plan/P6-1-all_reshoot_plan.docx
+++ b/Video_Plan/P6-1-all_reshoot_plan.docx
@@ -210,7 +210,43 @@
                 <w:szCs w:val="24"/>
                 <w:lang w:eastAsia="ja-JP"/>
               </w:rPr>
-              <w:t>Video 2 at 0:56</w:t>
+              <w:t xml:space="preserve">Video </w:t>
+            </w:r>
+            <w:r>
+              <w:rPr>
+                <w:rFonts w:ascii="Calibri" w:hAnsi="Calibri"/>
+                <w:b/>
+                <w:szCs w:val="24"/>
+                <w:lang w:eastAsia="ja-JP"/>
+              </w:rPr>
+              <w:t>1-2 replace screen capture from</w:t>
+            </w:r>
+            <w:r>
+              <w:rPr>
+                <w:rFonts w:ascii="Calibri" w:hAnsi="Calibri"/>
+                <w:b/>
+                <w:szCs w:val="24"/>
+                <w:lang w:eastAsia="ja-JP"/>
+              </w:rPr>
+              <w:t xml:space="preserve"> 0:</w:t>
+            </w:r>
+            <w:r>
+              <w:rPr>
+                <w:rFonts w:ascii="Calibri" w:hAnsi="Calibri"/>
+                <w:b/>
+                <w:szCs w:val="24"/>
+                <w:lang w:eastAsia="ja-JP"/>
+              </w:rPr>
+              <w:t>46</w:t>
+            </w:r>
+            <w:r>
+              <w:rPr>
+                <w:rFonts w:ascii="Calibri" w:hAnsi="Calibri"/>
+                <w:b/>
+                <w:szCs w:val="24"/>
+                <w:lang w:eastAsia="ja-JP"/>
+              </w:rPr>
+              <w:t xml:space="preserve"> – 1:00</w:t>
             </w:r>
           </w:p>
           <w:p>
@@ -322,209 +358,23 @@
                 <w:szCs w:val="24"/>
                 <w:lang w:eastAsia="ja-JP"/>
               </w:rPr>
-              <w:t xml:space="preserve"> "/" instead of "</w:t>
-            </w:r>
-            <w:r>
-              <w:rPr>
-                <w:rFonts w:ascii="Calibri" w:hAnsi="Calibri" w:cs="Calibri"/>
-                <w:szCs w:val="24"/>
-                <w:lang w:eastAsia="ja-JP"/>
-              </w:rPr>
-              <w:t>¥</w:t>
-            </w:r>
-            <w:r>
-              <w:rPr>
-                <w:rFonts w:ascii="Calibri" w:hAnsi="Calibri"/>
-                <w:szCs w:val="24"/>
-                <w:lang w:eastAsia="ja-JP"/>
-              </w:rPr>
-              <w:t>"</w:t>
-            </w:r>
-            <w:r>
-              <w:rPr>
-                <w:rFonts w:ascii="Calibri" w:hAnsi="Calibri"/>
-                <w:szCs w:val="24"/>
-                <w:lang w:eastAsia="ja-JP"/>
-              </w:rPr>
-              <w:t>)</w:t>
-            </w:r>
-          </w:p>
-        </w:tc>
-        <w:tc>
-          <w:tcPr>
-            <w:tcW w:w="4950" w:type="dxa"/>
-          </w:tcPr>
-          <w:p>
-            <w:pPr>
-              <w:rPr>
-                <w:rFonts w:ascii="Calibri" w:hAnsi="Calibri"/>
-                <w:szCs w:val="24"/>
-              </w:rPr>
-            </w:pPr>
-            <w:r>
-              <w:rPr>
-                <w:rFonts w:ascii="Calibri" w:hAnsi="Calibri"/>
-                <w:szCs w:val="24"/>
-              </w:rPr>
-              <w:t>N/A</w:t>
-            </w:r>
-          </w:p>
-        </w:tc>
-        <w:bookmarkStart w:id="0" w:name="_GoBack"/>
-        <w:bookmarkEnd w:id="0"/>
-      </w:tr>
-      <w:tr>
-        <w:trPr>
-          <w:trHeight w:val="341"/>
-        </w:trPr>
-        <w:tc>
-          <w:tcPr>
-            <w:tcW w:w="648" w:type="dxa"/>
-          </w:tcPr>
-          <w:p>
-            <w:pPr>
-              <w:rPr>
-                <w:rFonts w:ascii="Times New Roman" w:hAnsi="Times New Roman"/>
-              </w:rPr>
-            </w:pPr>
-            <w:r>
-              <w:rPr>
-                <w:rFonts w:ascii="Times New Roman" w:hAnsi="Times New Roman"/>
-              </w:rPr>
-              <w:t>2</w:t>
-            </w:r>
-          </w:p>
-        </w:tc>
-        <w:tc>
-          <w:tcPr>
-            <w:tcW w:w="3780" w:type="dxa"/>
-          </w:tcPr>
-          <w:p>
-            <w:pPr>
-              <w:pStyle w:val="Header"/>
-              <w:tabs>
-                <w:tab w:val="clear" w:pos="4320"/>
-                <w:tab w:val="clear" w:pos="8640"/>
-              </w:tabs>
-              <w:rPr>
-                <w:rFonts w:ascii="Calibri" w:hAnsi="Calibri"/>
-                <w:b/>
-                <w:szCs w:val="24"/>
-                <w:lang w:eastAsia="ja-JP"/>
-              </w:rPr>
-            </w:pPr>
-            <w:r>
-              <w:rPr>
-                <w:rFonts w:ascii="Calibri" w:hAnsi="Calibri"/>
-                <w:b/>
-                <w:szCs w:val="24"/>
-                <w:lang w:eastAsia="ja-JP"/>
-              </w:rPr>
-              <w:t>Video 2 at 2:19</w:t>
-            </w:r>
-          </w:p>
-          <w:p>
-            <w:pPr>
-              <w:pStyle w:val="Header"/>
-              <w:tabs>
-                <w:tab w:val="clear" w:pos="4320"/>
-                <w:tab w:val="clear" w:pos="8640"/>
-              </w:tabs>
-              <w:rPr>
-                <w:rFonts w:ascii="Calibri" w:hAnsi="Calibri"/>
-                <w:szCs w:val="24"/>
-                <w:lang w:eastAsia="ja-JP"/>
-              </w:rPr>
-            </w:pPr>
-          </w:p>
-          <w:p>
-            <w:pPr>
-              <w:pStyle w:val="Header"/>
-              <w:tabs>
-                <w:tab w:val="clear" w:pos="4320"/>
-                <w:tab w:val="clear" w:pos="8640"/>
-              </w:tabs>
-              <w:rPr>
-                <w:rFonts w:ascii="Calibri" w:hAnsi="Calibri"/>
-                <w:szCs w:val="24"/>
-                <w:lang w:eastAsia="ja-JP"/>
-              </w:rPr>
-            </w:pPr>
-            <w:r>
-              <w:rPr>
-                <w:rFonts w:ascii="Calibri" w:hAnsi="Calibri"/>
-                <w:szCs w:val="24"/>
-                <w:lang w:eastAsia="ja-JP"/>
-              </w:rPr>
-              <w:t>SCREEN CAPTURE</w:t>
-            </w:r>
-            <w:r>
-              <w:rPr>
-                <w:rFonts w:ascii="Calibri" w:hAnsi="Calibri"/>
-                <w:szCs w:val="24"/>
-                <w:lang w:eastAsia="ja-JP"/>
-              </w:rPr>
-              <w:t>:</w:t>
-            </w:r>
-          </w:p>
-          <w:p>
-            <w:pPr>
-              <w:pStyle w:val="Header"/>
-              <w:tabs>
-                <w:tab w:val="clear" w:pos="4320"/>
-                <w:tab w:val="clear" w:pos="8640"/>
-              </w:tabs>
-              <w:rPr>
-                <w:rFonts w:ascii="Calibri" w:hAnsi="Calibri"/>
-                <w:szCs w:val="24"/>
-                <w:lang w:eastAsia="ja-JP"/>
-              </w:rPr>
-            </w:pPr>
-            <w:r>
-              <w:rPr>
-                <w:rFonts w:ascii="Calibri" w:hAnsi="Calibri"/>
-                <w:szCs w:val="24"/>
-                <w:lang w:eastAsia="ja-JP"/>
-              </w:rPr>
-              <w:t xml:space="preserve">     P6-1-2-reshoot_capture2.trec</w:t>
-            </w:r>
-          </w:p>
-          <w:p>
-            <w:pPr>
-              <w:pStyle w:val="Header"/>
-              <w:tabs>
-                <w:tab w:val="clear" w:pos="4320"/>
-                <w:tab w:val="clear" w:pos="8640"/>
-              </w:tabs>
-              <w:rPr>
-                <w:rFonts w:ascii="Calibri" w:hAnsi="Calibri"/>
-                <w:szCs w:val="24"/>
-                <w:lang w:eastAsia="ja-JP"/>
-              </w:rPr>
-            </w:pPr>
-            <w:r>
-              <w:rPr>
-                <w:rFonts w:ascii="Calibri" w:hAnsi="Calibri"/>
-                <w:szCs w:val="24"/>
-                <w:lang w:eastAsia="ja-JP"/>
-              </w:rPr>
-              <w:t xml:space="preserve">     </w:t>
-            </w:r>
-            <w:r>
-              <w:rPr>
-                <w:rFonts w:ascii="Calibri" w:hAnsi="Calibri"/>
-                <w:szCs w:val="24"/>
-                <w:lang w:eastAsia="ja-JP"/>
-              </w:rPr>
-              <w:t>(</w:t>
-            </w:r>
-            <w:r>
-              <w:rPr>
-                <w:rFonts w:ascii="Calibri" w:hAnsi="Calibri"/>
-                <w:szCs w:val="24"/>
-                <w:lang w:eastAsia="ja-JP"/>
-              </w:rPr>
-              <w:t>show "/" instead of "</w:t>
+              <w:t xml:space="preserve"> "</w:t>
+            </w:r>
+            <w:r>
+              <w:rPr>
+                <w:rFonts w:ascii="Calibri" w:hAnsi="Calibri"/>
+                <w:szCs w:val="24"/>
+                <w:lang w:eastAsia="ja-JP"/>
+              </w:rPr>
+              <w:t>\</w:t>
+            </w:r>
+            <w:r>
+              <w:rPr>
+                <w:rFonts w:ascii="Calibri" w:hAnsi="Calibri"/>
+                <w:szCs w:val="24"/>
+                <w:lang w:eastAsia="ja-JP"/>
+              </w:rPr>
+              <w:t>" instead of "</w:t>
             </w:r>
             <w:r>
               <w:rPr>
@@ -591,7 +441,7 @@
               <w:rPr>
                 <w:rFonts w:ascii="Times New Roman" w:hAnsi="Times New Roman"/>
               </w:rPr>
-              <w:t>3</w:t>
+              <w:t>2</w:t>
             </w:r>
           </w:p>
         </w:tc>
@@ -629,25 +479,16 @@
                 <w:szCs w:val="24"/>
                 <w:lang w:eastAsia="ja-JP"/>
               </w:rPr>
-              <w:t>3</w:t>
-            </w:r>
-            <w:r>
-              <w:rPr>
-                <w:rFonts w:ascii="Calibri" w:hAnsi="Calibri"/>
-                <w:b/>
-                <w:szCs w:val="24"/>
-                <w:lang w:eastAsia="ja-JP"/>
-              </w:rPr>
-              <w:t xml:space="preserve"> at </w:t>
-            </w:r>
-            <w:r>
-              <w:rPr>
-                <w:rFonts w:ascii="Calibri" w:hAnsi="Calibri"/>
-                <w:b/>
-                <w:szCs w:val="24"/>
-                <w:lang w:eastAsia="ja-JP"/>
-              </w:rPr>
-              <w:t>3:48</w:t>
+              <w:t>1-</w:t>
+            </w:r>
+            <w:r>
+              <w:rPr>
+                <w:rFonts w:ascii="Calibri" w:hAnsi="Calibri"/>
+                <w:b/>
+                <w:szCs w:val="24"/>
+                <w:lang w:eastAsia="ja-JP"/>
+              </w:rPr>
+              <w:t>2 replace screen capture from 1:16 – 3:06</w:t>
             </w:r>
           </w:p>
           <w:p>
@@ -683,7 +524,15 @@
                 <w:szCs w:val="24"/>
                 <w:lang w:eastAsia="ja-JP"/>
               </w:rPr>
-              <w:t>SCREEN CAPTURE:</w:t>
+              <w:t>SCREEN CAPTURE</w:t>
+            </w:r>
+            <w:r>
+              <w:rPr>
+                <w:rFonts w:ascii="Calibri" w:hAnsi="Calibri"/>
+                <w:szCs w:val="24"/>
+                <w:lang w:eastAsia="ja-JP"/>
+              </w:rPr>
+              <w:t>:</w:t>
             </w:r>
           </w:p>
           <w:p>
@@ -705,7 +554,7 @@
                 <w:szCs w:val="24"/>
                 <w:lang w:eastAsia="ja-JP"/>
               </w:rPr>
-              <w:t xml:space="preserve">     P6-1-3-reshoot_capture1.trec</w:t>
+              <w:t xml:space="preserve">     P6-1-2-reshoot_capture2.trec</w:t>
             </w:r>
           </w:p>
           <w:p>
@@ -721,6 +570,70 @@
                 <w:lang w:eastAsia="ja-JP"/>
               </w:rPr>
             </w:pPr>
+            <w:r>
+              <w:rPr>
+                <w:rFonts w:ascii="Calibri" w:hAnsi="Calibri"/>
+                <w:szCs w:val="24"/>
+                <w:lang w:eastAsia="ja-JP"/>
+              </w:rPr>
+              <w:t xml:space="preserve">     </w:t>
+            </w:r>
+            <w:r>
+              <w:rPr>
+                <w:rFonts w:ascii="Calibri" w:hAnsi="Calibri"/>
+                <w:szCs w:val="24"/>
+                <w:lang w:eastAsia="ja-JP"/>
+              </w:rPr>
+              <w:t>(</w:t>
+            </w:r>
+            <w:r>
+              <w:rPr>
+                <w:rFonts w:ascii="Calibri" w:hAnsi="Calibri"/>
+                <w:szCs w:val="24"/>
+                <w:lang w:eastAsia="ja-JP"/>
+              </w:rPr>
+              <w:t>show "</w:t>
+            </w:r>
+            <w:r>
+              <w:rPr>
+                <w:rFonts w:ascii="Calibri" w:hAnsi="Calibri"/>
+                <w:szCs w:val="24"/>
+                <w:lang w:eastAsia="ja-JP"/>
+              </w:rPr>
+              <w:t>\</w:t>
+            </w:r>
+            <w:r>
+              <w:rPr>
+                <w:rFonts w:ascii="Calibri" w:hAnsi="Calibri"/>
+                <w:szCs w:val="24"/>
+                <w:lang w:eastAsia="ja-JP"/>
+              </w:rPr>
+              <w:t>" instead of "</w:t>
+            </w:r>
+            <w:r>
+              <w:rPr>
+                <w:rFonts w:ascii="Calibri" w:hAnsi="Calibri" w:cs="Calibri"/>
+                <w:szCs w:val="24"/>
+                <w:lang w:eastAsia="ja-JP"/>
+              </w:rPr>
+              <w:t>¥</w:t>
+            </w:r>
+            <w:r>
+              <w:rPr>
+                <w:rFonts w:ascii="Calibri" w:hAnsi="Calibri"/>
+                <w:szCs w:val="24"/>
+                <w:lang w:eastAsia="ja-JP"/>
+              </w:rPr>
+              <w:t>"</w:t>
+            </w:r>
+            <w:r>
+              <w:rPr>
+                <w:rFonts w:ascii="Calibri" w:hAnsi="Calibri"/>
+                <w:szCs w:val="24"/>
+                <w:lang w:eastAsia="ja-JP"/>
+              </w:rPr>
+              <w:t>)</w:t>
+            </w:r>
           </w:p>
         </w:tc>
         <w:tc>
@@ -739,44 +652,7 @@
                 <w:rFonts w:ascii="Calibri" w:hAnsi="Calibri"/>
                 <w:szCs w:val="24"/>
               </w:rPr>
-              <w:t>Modified text:</w:t>
-            </w:r>
-          </w:p>
-          <w:p>
-            <w:pPr>
-              <w:rPr>
-                <w:rFonts w:ascii="Calibri" w:hAnsi="Calibri"/>
-                <w:szCs w:val="24"/>
-              </w:rPr>
-            </w:pPr>
-          </w:p>
-          <w:p>
-            <w:pPr>
-              <w:rPr>
-                <w:rFonts w:ascii="Calibri" w:hAnsi="Calibri"/>
-                <w:szCs w:val="24"/>
-              </w:rPr>
-            </w:pPr>
-            <w:r>
-              <w:rPr>
-                <w:rFonts w:ascii="Calibri" w:hAnsi="Calibri"/>
-                <w:szCs w:val="24"/>
-              </w:rPr>
-              <w:t xml:space="preserve">I'll double click that component, change its name to PWM, I'll change the period to 999 and the compare to 500 </w:t>
-            </w:r>
-            <w:r>
-              <w:rPr>
-                <w:rFonts w:ascii="Calibri" w:hAnsi="Calibri"/>
-                <w:szCs w:val="24"/>
-              </w:rPr>
-              <w:t>which</w:t>
-            </w:r>
-            <w:r>
-              <w:rPr>
-                <w:rFonts w:ascii="Calibri" w:hAnsi="Calibri"/>
-                <w:szCs w:val="24"/>
-              </w:rPr>
-              <w:t xml:space="preserve"> will give me a 50% duty cycle because the counter will count from 0 to 999.</w:t>
+              <w:t>N/A</w:t>
             </w:r>
           </w:p>
         </w:tc>
@@ -799,7 +675,7 @@
               <w:rPr>
                 <w:rFonts w:ascii="Times New Roman" w:hAnsi="Times New Roman"/>
               </w:rPr>
-              <w:t>4</w:t>
+              <w:t>3</w:t>
             </w:r>
           </w:p>
         </w:tc>
@@ -828,7 +704,106 @@
                 <w:szCs w:val="24"/>
                 <w:lang w:eastAsia="ja-JP"/>
               </w:rPr>
-              <w:t>Video 3 at 5:20</w:t>
+              <w:t xml:space="preserve">Video </w:t>
+            </w:r>
+            <w:r>
+              <w:rPr>
+                <w:rFonts w:ascii="Calibri" w:hAnsi="Calibri"/>
+                <w:b/>
+                <w:szCs w:val="24"/>
+                <w:lang w:eastAsia="ja-JP"/>
+              </w:rPr>
+              <w:t>1-</w:t>
+            </w:r>
+            <w:r>
+              <w:rPr>
+                <w:rFonts w:ascii="Calibri" w:hAnsi="Calibri"/>
+                <w:b/>
+                <w:szCs w:val="24"/>
+                <w:lang w:eastAsia="ja-JP"/>
+              </w:rPr>
+              <w:t>3</w:t>
+            </w:r>
+            <w:r>
+              <w:rPr>
+                <w:rFonts w:ascii="Calibri" w:hAnsi="Calibri"/>
+                <w:b/>
+                <w:szCs w:val="24"/>
+                <w:lang w:eastAsia="ja-JP"/>
+              </w:rPr>
+              <w:t xml:space="preserve"> </w:t>
+            </w:r>
+            <w:r>
+              <w:rPr>
+                <w:rFonts w:ascii="Calibri" w:hAnsi="Calibri"/>
+                <w:b/>
+                <w:szCs w:val="24"/>
+                <w:lang w:eastAsia="ja-JP"/>
+              </w:rPr>
+              <w:t>replace audio and screen capture from</w:t>
+            </w:r>
+            <w:r>
+              <w:rPr>
+                <w:rFonts w:ascii="Calibri" w:hAnsi="Calibri"/>
+                <w:b/>
+                <w:szCs w:val="24"/>
+                <w:lang w:eastAsia="ja-JP"/>
+              </w:rPr>
+              <w:t xml:space="preserve"> </w:t>
+            </w:r>
+            <w:r>
+              <w:rPr>
+                <w:rFonts w:ascii="Calibri" w:hAnsi="Calibri"/>
+                <w:b/>
+                <w:szCs w:val="24"/>
+                <w:lang w:eastAsia="ja-JP"/>
+              </w:rPr>
+              <w:t>3:</w:t>
+            </w:r>
+            <w:r>
+              <w:rPr>
+                <w:rFonts w:ascii="Calibri" w:hAnsi="Calibri"/>
+                <w:b/>
+                <w:szCs w:val="24"/>
+                <w:lang w:eastAsia="ja-JP"/>
+              </w:rPr>
+              <w:t>47</w:t>
+            </w:r>
+            <w:r>
+              <w:rPr>
+                <w:rFonts w:ascii="Calibri" w:hAnsi="Calibri"/>
+                <w:b/>
+                <w:szCs w:val="24"/>
+                <w:lang w:eastAsia="ja-JP"/>
+              </w:rPr>
+              <w:t xml:space="preserve"> </w:t>
+            </w:r>
+            <w:r>
+              <w:rPr>
+                <w:rFonts w:ascii="Calibri" w:hAnsi="Calibri"/>
+                <w:b/>
+                <w:szCs w:val="24"/>
+                <w:lang w:eastAsia="ja-JP"/>
+              </w:rPr>
+              <w:t>–</w:t>
+            </w:r>
+            <w:r>
+              <w:rPr>
+                <w:rFonts w:ascii="Calibri" w:hAnsi="Calibri"/>
+                <w:b/>
+                <w:szCs w:val="24"/>
+                <w:lang w:eastAsia="ja-JP"/>
+              </w:rPr>
+              <w:t xml:space="preserve"> </w:t>
+            </w:r>
+            <w:r>
+              <w:rPr>
+                <w:rFonts w:ascii="Calibri" w:hAnsi="Calibri"/>
+                <w:b/>
+                <w:szCs w:val="24"/>
+                <w:lang w:eastAsia="ja-JP"/>
+              </w:rPr>
+              <w:t>4:00</w:t>
             </w:r>
           </w:p>
           <w:p>
@@ -886,23 +861,7 @@
                 <w:szCs w:val="24"/>
                 <w:lang w:eastAsia="ja-JP"/>
               </w:rPr>
-              <w:t xml:space="preserve">     P6-1-3-reshoot_capture</w:t>
-            </w:r>
-            <w:r>
-              <w:rPr>
-                <w:rFonts w:ascii="Calibri" w:hAnsi="Calibri"/>
-                <w:szCs w:val="24"/>
-                <w:lang w:eastAsia="ja-JP"/>
-              </w:rPr>
-              <w:t>2</w:t>
-            </w:r>
-            <w:r>
-              <w:rPr>
-                <w:rFonts w:ascii="Calibri" w:hAnsi="Calibri"/>
-                <w:szCs w:val="24"/>
-                <w:lang w:eastAsia="ja-JP"/>
-              </w:rPr>
-              <w:t>.trec</w:t>
+              <w:t xml:space="preserve">     P6-1-3-reshoot_capture1.trec</w:t>
             </w:r>
           </w:p>
           <w:p>
@@ -918,14 +877,6 @@
                 <w:lang w:eastAsia="ja-JP"/>
               </w:rPr>
             </w:pPr>
-            <w:r>
-              <w:rPr>
-                <w:rFonts w:ascii="Calibri" w:hAnsi="Calibri"/>
-                <w:szCs w:val="24"/>
-                <w:lang w:eastAsia="ja-JP"/>
-              </w:rPr>
-              <w:t xml:space="preserve">     (show program button)</w:t>
-            </w:r>
           </w:p>
         </w:tc>
         <w:tc>
@@ -944,7 +895,67 @@
                 <w:rFonts w:ascii="Calibri" w:hAnsi="Calibri"/>
                 <w:szCs w:val="24"/>
               </w:rPr>
-              <w:t>N/A</w:t>
+              <w:t>Modified text:</w:t>
+            </w:r>
+            <w:r>
+              <w:rPr>
+                <w:rFonts w:ascii="Calibri" w:hAnsi="Calibri"/>
+                <w:szCs w:val="24"/>
+              </w:rPr>
+              <w:t xml:space="preserve"> </w:t>
+            </w:r>
+            <w:r>
+              <w:rPr>
+                <w:rFonts w:ascii="Calibri" w:hAnsi="Calibri"/>
+                <w:b/>
+                <w:szCs w:val="24"/>
+              </w:rPr>
+              <w:t xml:space="preserve">Replace audio from </w:t>
+            </w:r>
+            <w:r>
+              <w:rPr>
+                <w:rFonts w:ascii="Calibri" w:hAnsi="Calibri"/>
+                <w:b/>
+                <w:szCs w:val="24"/>
+              </w:rPr>
+              <w:t>3:47 – 4:00</w:t>
+            </w:r>
+          </w:p>
+          <w:p>
+            <w:pPr>
+              <w:rPr>
+                <w:rFonts w:ascii="Calibri" w:hAnsi="Calibri"/>
+                <w:szCs w:val="24"/>
+              </w:rPr>
+            </w:pPr>
+          </w:p>
+          <w:p>
+            <w:pPr>
+              <w:rPr>
+                <w:rFonts w:ascii="Calibri" w:hAnsi="Calibri"/>
+                <w:szCs w:val="24"/>
+              </w:rPr>
+            </w:pPr>
+            <w:r>
+              <w:rPr>
+                <w:rFonts w:ascii="Calibri" w:hAnsi="Calibri"/>
+                <w:szCs w:val="24"/>
+              </w:rPr>
+              <w:t xml:space="preserve">I'll double click that component, change its name to PWM, I'll change the period to 999 and the compare to 500 </w:t>
+            </w:r>
+            <w:r>
+              <w:rPr>
+                <w:rFonts w:ascii="Calibri" w:hAnsi="Calibri"/>
+                <w:szCs w:val="24"/>
+              </w:rPr>
+              <w:t>which</w:t>
+            </w:r>
+            <w:r>
+              <w:rPr>
+                <w:rFonts w:ascii="Calibri" w:hAnsi="Calibri"/>
+                <w:szCs w:val="24"/>
+              </w:rPr>
+              <w:t xml:space="preserve"> will give me a 50% duty cycle because the counter will count from 0 to 999.</w:t>
             </w:r>
           </w:p>
         </w:tc>
@@ -967,7 +978,7 @@
               <w:rPr>
                 <w:rFonts w:ascii="Times New Roman" w:hAnsi="Times New Roman"/>
               </w:rPr>
-              <w:t>5</w:t>
+              <w:t>4</w:t>
             </w:r>
           </w:p>
         </w:tc>
@@ -984,125 +995,41 @@
               </w:tabs>
               <w:rPr>
                 <w:rFonts w:ascii="Calibri" w:hAnsi="Calibri"/>
-                <w:b/>
-                <w:szCs w:val="24"/>
-                <w:lang w:eastAsia="ja-JP"/>
-              </w:rPr>
-            </w:pPr>
-            <w:r>
-              <w:rPr>
-                <w:rFonts w:ascii="Calibri" w:hAnsi="Calibri"/>
-                <w:b/>
-                <w:szCs w:val="24"/>
-                <w:lang w:eastAsia="ja-JP"/>
-              </w:rPr>
-              <w:t>Video 3 at</w:t>
-            </w:r>
-            <w:r>
-              <w:rPr>
-                <w:rFonts w:ascii="Calibri" w:hAnsi="Calibri"/>
-                <w:b/>
-                <w:szCs w:val="24"/>
-                <w:lang w:eastAsia="ja-JP"/>
-              </w:rPr>
-              <w:t xml:space="preserve"> </w:t>
-            </w:r>
-          </w:p>
-          <w:p>
-            <w:pPr>
-              <w:pStyle w:val="Header"/>
-              <w:tabs>
-                <w:tab w:val="clear" w:pos="4320"/>
-                <w:tab w:val="clear" w:pos="8640"/>
-              </w:tabs>
-              <w:rPr>
-                <w:rFonts w:ascii="Calibri" w:hAnsi="Calibri"/>
-                <w:b/>
-                <w:szCs w:val="24"/>
-                <w:lang w:eastAsia="ja-JP"/>
-              </w:rPr>
-            </w:pPr>
-          </w:p>
-          <w:p>
-            <w:pPr>
-              <w:pStyle w:val="Header"/>
-              <w:tabs>
-                <w:tab w:val="clear" w:pos="4320"/>
-                <w:tab w:val="clear" w:pos="8640"/>
-              </w:tabs>
-              <w:rPr>
-                <w:rFonts w:ascii="Calibri" w:hAnsi="Calibri"/>
-                <w:szCs w:val="24"/>
-                <w:lang w:eastAsia="ja-JP"/>
-              </w:rPr>
-            </w:pPr>
-            <w:r>
-              <w:rPr>
-                <w:rFonts w:ascii="Calibri" w:hAnsi="Calibri"/>
-                <w:szCs w:val="24"/>
-                <w:lang w:eastAsia="ja-JP"/>
-              </w:rPr>
-              <w:t>SCREEN CAPTURE:</w:t>
-            </w:r>
-          </w:p>
-          <w:p>
-            <w:pPr>
-              <w:pStyle w:val="Header"/>
-              <w:tabs>
-                <w:tab w:val="clear" w:pos="4320"/>
-                <w:tab w:val="clear" w:pos="8640"/>
-              </w:tabs>
-              <w:rPr>
-                <w:rFonts w:ascii="Calibri" w:hAnsi="Calibri"/>
-                <w:szCs w:val="24"/>
-                <w:lang w:eastAsia="ja-JP"/>
-              </w:rPr>
-            </w:pPr>
-            <w:r>
-              <w:rPr>
-                <w:rFonts w:ascii="Calibri" w:hAnsi="Calibri"/>
-                <w:szCs w:val="24"/>
-                <w:lang w:eastAsia="ja-JP"/>
-              </w:rPr>
-              <w:t xml:space="preserve">     P6-1-3-reshoot_capture</w:t>
-            </w:r>
-            <w:r>
-              <w:rPr>
-                <w:rFonts w:ascii="Calibri" w:hAnsi="Calibri"/>
-                <w:szCs w:val="24"/>
-                <w:lang w:eastAsia="ja-JP"/>
-              </w:rPr>
-              <w:t>3</w:t>
-            </w:r>
-            <w:r>
-              <w:rPr>
-                <w:rFonts w:ascii="Calibri" w:hAnsi="Calibri"/>
-                <w:szCs w:val="24"/>
-                <w:lang w:eastAsia="ja-JP"/>
-              </w:rPr>
-              <w:t>.trec</w:t>
-            </w:r>
-          </w:p>
-          <w:p>
-            <w:pPr>
-              <w:pStyle w:val="Header"/>
-              <w:tabs>
-                <w:tab w:val="clear" w:pos="4320"/>
-                <w:tab w:val="clear" w:pos="8640"/>
-              </w:tabs>
-              <w:rPr>
-                <w:rFonts w:ascii="Calibri" w:hAnsi="Calibri"/>
-                <w:szCs w:val="24"/>
-                <w:lang w:eastAsia="ja-JP"/>
-              </w:rPr>
-            </w:pPr>
-            <w:r>
-              <w:rPr>
-                <w:rFonts w:ascii="Calibri" w:hAnsi="Calibri"/>
-                <w:szCs w:val="24"/>
-                <w:lang w:eastAsia="ja-JP"/>
-              </w:rPr>
-              <w:t xml:space="preserve">     (show debug target window)</w:t>
+                <w:szCs w:val="24"/>
+                <w:lang w:eastAsia="ja-JP"/>
+              </w:rPr>
+            </w:pPr>
+            <w:r>
+              <w:rPr>
+                <w:rFonts w:ascii="Calibri" w:hAnsi="Calibri"/>
+                <w:szCs w:val="24"/>
+                <w:lang w:eastAsia="ja-JP"/>
+              </w:rPr>
+              <w:t xml:space="preserve">N/A – this cell </w:t>
+            </w:r>
+            <w:r>
+              <w:rPr>
+                <w:rFonts w:ascii="Calibri" w:hAnsi="Calibri"/>
+                <w:szCs w:val="24"/>
+                <w:lang w:eastAsia="ja-JP"/>
+              </w:rPr>
+              <w:t xml:space="preserve">and screen capture number </w:t>
+            </w:r>
+            <w:r>
+              <w:rPr>
+                <w:rFonts w:ascii="Calibri" w:hAnsi="Calibri"/>
+                <w:szCs w:val="24"/>
+                <w:lang w:eastAsia="ja-JP"/>
+              </w:rPr>
+              <w:t xml:space="preserve">2 </w:t>
+            </w:r>
+            <w:r>
+              <w:rPr>
+                <w:rFonts w:ascii="Calibri" w:hAnsi="Calibri"/>
+                <w:szCs w:val="24"/>
+                <w:lang w:eastAsia="ja-JP"/>
+              </w:rPr>
+              <w:t>not used</w:t>
             </w:r>
           </w:p>
         </w:tc>
@@ -1122,37 +1049,7 @@
                 <w:rFonts w:ascii="Calibri" w:hAnsi="Calibri"/>
                 <w:szCs w:val="24"/>
               </w:rPr>
-              <w:t>Modified text (mostly new).</w:t>
-            </w:r>
-          </w:p>
-          <w:p>
-            <w:pPr>
-              <w:rPr>
-                <w:rFonts w:ascii="Calibri" w:hAnsi="Calibri"/>
-                <w:szCs w:val="24"/>
-              </w:rPr>
-            </w:pPr>
-          </w:p>
-          <w:p>
-            <w:pPr>
-              <w:rPr>
-                <w:rFonts w:ascii="Calibri" w:hAnsi="Calibri"/>
-                <w:szCs w:val="24"/>
-              </w:rPr>
-            </w:pPr>
-            <w:r>
-              <w:rPr>
-                <w:rFonts w:ascii="Calibri" w:hAnsi="Calibri"/>
-                <w:szCs w:val="24"/>
-              </w:rPr>
-              <w:t xml:space="preserve">Click the program button and it will build the application and program the device that I already have connected to the type-C port on my laptop. When you click on program, you may see a Select Debug Target window. If so, </w:t>
-            </w:r>
-            <w:r>
-              <w:rPr>
-                <w:rFonts w:ascii="Calibri" w:hAnsi="Calibri"/>
-                <w:szCs w:val="24"/>
-              </w:rPr>
-              <w:t>you need to select either the CM0 plus or the CM4 to specify which device's SWD interface to use since they can both connect to the debugger. It doesn't matter which one you choose since they both are able to program the flash with your project, but since it is more likely that you will want to debug the CM4 later, I'll choose that one. Then I click on "OK/Connect" and the device is programmed.</w:t>
+              <w:t>N/A</w:t>
             </w:r>
           </w:p>
         </w:tc>
@@ -1175,7 +1072,7 @@
               <w:rPr>
                 <w:rFonts w:ascii="Times New Roman" w:hAnsi="Times New Roman"/>
               </w:rPr>
-              <w:t>6</w:t>
+              <w:t>5</w:t>
             </w:r>
           </w:p>
         </w:tc>
@@ -1204,7 +1101,70 @@
                 <w:szCs w:val="24"/>
                 <w:lang w:eastAsia="ja-JP"/>
               </w:rPr>
-              <w:t>Video 3 at 5:45</w:t>
+              <w:t xml:space="preserve">Video </w:t>
+            </w:r>
+            <w:r>
+              <w:rPr>
+                <w:rFonts w:ascii="Calibri" w:hAnsi="Calibri"/>
+                <w:b/>
+                <w:szCs w:val="24"/>
+                <w:lang w:eastAsia="ja-JP"/>
+              </w:rPr>
+              <w:t>1-</w:t>
+            </w:r>
+            <w:r>
+              <w:rPr>
+                <w:rFonts w:ascii="Calibri" w:hAnsi="Calibri"/>
+                <w:b/>
+                <w:szCs w:val="24"/>
+                <w:lang w:eastAsia="ja-JP"/>
+              </w:rPr>
+              <w:t xml:space="preserve">3 </w:t>
+            </w:r>
+            <w:r>
+              <w:rPr>
+                <w:rFonts w:ascii="Calibri" w:hAnsi="Calibri"/>
+                <w:b/>
+                <w:szCs w:val="24"/>
+                <w:lang w:eastAsia="ja-JP"/>
+              </w:rPr>
+              <w:t>replace screen capture from 5:19</w:t>
+            </w:r>
+            <w:r>
+              <w:rPr>
+                <w:rFonts w:ascii="Calibri" w:hAnsi="Calibri"/>
+                <w:b/>
+                <w:szCs w:val="24"/>
+                <w:lang w:eastAsia="ja-JP"/>
+              </w:rPr>
+              <w:t xml:space="preserve"> </w:t>
+            </w:r>
+            <w:r>
+              <w:rPr>
+                <w:rFonts w:ascii="Calibri" w:hAnsi="Calibri"/>
+                <w:b/>
+                <w:szCs w:val="24"/>
+                <w:lang w:eastAsia="ja-JP"/>
+              </w:rPr>
+              <w:t>–</w:t>
+            </w:r>
+            <w:r>
+              <w:rPr>
+                <w:rFonts w:ascii="Calibri" w:hAnsi="Calibri"/>
+                <w:b/>
+                <w:szCs w:val="24"/>
+                <w:lang w:eastAsia="ja-JP"/>
+              </w:rPr>
+              <w:t xml:space="preserve"> </w:t>
+            </w:r>
+            <w:r>
+              <w:rPr>
+                <w:rFonts w:ascii="Calibri" w:hAnsi="Calibri"/>
+                <w:b/>
+                <w:szCs w:val="24"/>
+                <w:lang w:eastAsia="ja-JP"/>
+              </w:rPr>
+              <w:t>5:32</w:t>
             </w:r>
           </w:p>
           <w:p>
@@ -1216,6 +1176,7 @@
               </w:tabs>
               <w:rPr>
                 <w:rFonts w:ascii="Calibri" w:hAnsi="Calibri"/>
+                <w:b/>
                 <w:szCs w:val="24"/>
                 <w:lang w:eastAsia="ja-JP"/>
               </w:rPr>
@@ -1262,7 +1223,7 @@
                 <w:szCs w:val="24"/>
                 <w:lang w:eastAsia="ja-JP"/>
               </w:rPr>
-              <w:t xml:space="preserve">     P6-1-</w:t>
+              <w:t xml:space="preserve">     P6-1-3-reshoot_capture</w:t>
             </w:r>
             <w:r>
               <w:rPr>
@@ -1271,22 +1232,6 @@
                 <w:lang w:eastAsia="ja-JP"/>
               </w:rPr>
               <w:t>3</w:t>
-            </w:r>
-            <w:r>
-              <w:rPr>
-                <w:rFonts w:ascii="Calibri" w:hAnsi="Calibri"/>
-                <w:szCs w:val="24"/>
-                <w:lang w:eastAsia="ja-JP"/>
-              </w:rPr>
-              <w:t>-reshoot_capture</w:t>
-            </w:r>
-            <w:r>
-              <w:rPr>
-                <w:rFonts w:ascii="Calibri" w:hAnsi="Calibri"/>
-                <w:szCs w:val="24"/>
-                <w:lang w:eastAsia="ja-JP"/>
-              </w:rPr>
-              <w:t>4</w:t>
             </w:r>
             <w:r>
               <w:rPr>
@@ -1316,47 +1261,85 @@
                 <w:szCs w:val="24"/>
                 <w:lang w:eastAsia="ja-JP"/>
               </w:rPr>
-              <w:t xml:space="preserve">     </w:t>
-            </w:r>
-            <w:r>
-              <w:rPr>
-                <w:rFonts w:ascii="Calibri" w:hAnsi="Calibri"/>
-                <w:szCs w:val="24"/>
-                <w:lang w:eastAsia="ja-JP"/>
-              </w:rPr>
-              <w:t>(</w:t>
-            </w:r>
-            <w:r>
-              <w:rPr>
-                <w:rFonts w:ascii="Calibri" w:hAnsi="Calibri"/>
-                <w:szCs w:val="24"/>
-                <w:lang w:eastAsia="ja-JP"/>
-              </w:rPr>
-              <w:t>show "/" instead of "</w:t>
-            </w:r>
-            <w:r>
-              <w:rPr>
-                <w:rFonts w:ascii="Calibri" w:hAnsi="Calibri" w:cs="Calibri"/>
-                <w:szCs w:val="24"/>
-                <w:lang w:eastAsia="ja-JP"/>
-              </w:rPr>
-              <w:t>¥</w:t>
-            </w:r>
-            <w:r>
-              <w:rPr>
-                <w:rFonts w:ascii="Calibri" w:hAnsi="Calibri"/>
-                <w:szCs w:val="24"/>
-                <w:lang w:eastAsia="ja-JP"/>
-              </w:rPr>
-              <w:t>"</w:t>
-            </w:r>
-            <w:r>
-              <w:rPr>
-                <w:rFonts w:ascii="Calibri" w:hAnsi="Calibri"/>
-                <w:szCs w:val="24"/>
-                <w:lang w:eastAsia="ja-JP"/>
-              </w:rPr>
-              <w:t>)</w:t>
+              <w:t xml:space="preserve">     (show </w:t>
+            </w:r>
+            <w:r>
+              <w:rPr>
+                <w:rFonts w:ascii="Calibri" w:hAnsi="Calibri"/>
+                <w:szCs w:val="24"/>
+                <w:lang w:eastAsia="ja-JP"/>
+              </w:rPr>
+              <w:t xml:space="preserve">program </w:t>
+            </w:r>
+            <w:r>
+              <w:rPr>
+                <w:rFonts w:ascii="Calibri" w:hAnsi="Calibri"/>
+                <w:szCs w:val="24"/>
+                <w:lang w:eastAsia="ja-JP"/>
+              </w:rPr>
+              <w:t>instead of build</w:t>
+            </w:r>
+          </w:p>
+          <w:p>
+            <w:pPr>
+              <w:pStyle w:val="Header"/>
+              <w:tabs>
+                <w:tab w:val="clear" w:pos="4320"/>
+                <w:tab w:val="clear" w:pos="8640"/>
+              </w:tabs>
+              <w:rPr>
+                <w:rFonts w:ascii="Calibri" w:hAnsi="Calibri"/>
+                <w:szCs w:val="24"/>
+                <w:lang w:eastAsia="ja-JP"/>
+              </w:rPr>
+            </w:pPr>
+            <w:r>
+              <w:rPr>
+                <w:rFonts w:ascii="Calibri" w:hAnsi="Calibri"/>
+                <w:szCs w:val="24"/>
+                <w:lang w:eastAsia="ja-JP"/>
+              </w:rPr>
+              <w:t xml:space="preserve">      </w:t>
+            </w:r>
+            <w:r>
+              <w:rPr>
+                <w:rFonts w:ascii="Calibri" w:hAnsi="Calibri"/>
+                <w:szCs w:val="24"/>
+                <w:lang w:eastAsia="ja-JP"/>
+              </w:rPr>
+              <w:t xml:space="preserve">and </w:t>
+            </w:r>
+            <w:r>
+              <w:rPr>
+                <w:rFonts w:ascii="Calibri" w:hAnsi="Calibri"/>
+                <w:szCs w:val="24"/>
+                <w:lang w:eastAsia="ja-JP"/>
+              </w:rPr>
+              <w:t xml:space="preserve">show </w:t>
+            </w:r>
+            <w:r>
+              <w:rPr>
+                <w:rFonts w:ascii="Calibri" w:hAnsi="Calibri"/>
+                <w:szCs w:val="24"/>
+                <w:lang w:eastAsia="ja-JP"/>
+              </w:rPr>
+              <w:t>debug</w:t>
+            </w:r>
+            <w:r>
+              <w:rPr>
+                <w:rFonts w:ascii="Calibri" w:hAnsi="Calibri"/>
+                <w:szCs w:val="24"/>
+                <w:lang w:eastAsia="ja-JP"/>
+              </w:rPr>
+              <w:t xml:space="preserve"> </w:t>
+            </w:r>
+            <w:r>
+              <w:rPr>
+                <w:rFonts w:ascii="Calibri" w:hAnsi="Calibri"/>
+                <w:szCs w:val="24"/>
+                <w:lang w:eastAsia="ja-JP"/>
+              </w:rPr>
+              <w:t>target window)</w:t>
             </w:r>
           </w:p>
         </w:tc>
@@ -1376,7 +1359,61 @@
                 <w:rFonts w:ascii="Calibri" w:hAnsi="Calibri"/>
                 <w:szCs w:val="24"/>
               </w:rPr>
-              <w:t>N/A</w:t>
+              <w:t xml:space="preserve">Modified text (mostly new) – </w:t>
+            </w:r>
+            <w:r>
+              <w:rPr>
+                <w:rFonts w:ascii="Calibri" w:hAnsi="Calibri"/>
+                <w:b/>
+                <w:szCs w:val="24"/>
+              </w:rPr>
+              <w:t xml:space="preserve">Replaces </w:t>
+            </w:r>
+            <w:r>
+              <w:rPr>
+                <w:rFonts w:ascii="Calibri" w:hAnsi="Calibri"/>
+                <w:b/>
+                <w:szCs w:val="24"/>
+              </w:rPr>
+              <w:t>audio from 5:19</w:t>
+            </w:r>
+            <w:r>
+              <w:rPr>
+                <w:rFonts w:ascii="Calibri" w:hAnsi="Calibri"/>
+                <w:b/>
+                <w:szCs w:val="24"/>
+              </w:rPr>
+              <w:t xml:space="preserve"> to 5:32.</w:t>
+            </w:r>
+          </w:p>
+          <w:p>
+            <w:pPr>
+              <w:rPr>
+                <w:rFonts w:ascii="Calibri" w:hAnsi="Calibri"/>
+                <w:szCs w:val="24"/>
+              </w:rPr>
+            </w:pPr>
+          </w:p>
+          <w:p>
+            <w:pPr>
+              <w:rPr>
+                <w:rFonts w:ascii="Calibri" w:hAnsi="Calibri"/>
+                <w:szCs w:val="24"/>
+              </w:rPr>
+            </w:pPr>
+            <w:r>
+              <w:rPr>
+                <w:rFonts w:ascii="Calibri" w:hAnsi="Calibri"/>
+                <w:szCs w:val="24"/>
+              </w:rPr>
+              <w:t xml:space="preserve">Click the program button and it will build the application and program the device that I already have connected to the type-C port on my laptop. When you click on program, you may see a Select Debug Target window. If so, </w:t>
+            </w:r>
+            <w:r>
+              <w:rPr>
+                <w:rFonts w:ascii="Calibri" w:hAnsi="Calibri"/>
+                <w:szCs w:val="24"/>
+              </w:rPr>
+              <w:t>you need to select either the CM0 plus or the CM4 to specify which device's SWD interface to use since they can both connect to the debugger. It doesn't matter which one you choose since they both are able to program the flash with your project, but since it is more likely that you will want to debug the CM4 later, I'll choose that one. Then I click on "OK/Connect" and the device is programmed.</w:t>
             </w:r>
           </w:p>
         </w:tc>
@@ -1399,8 +1436,7 @@
               <w:rPr>
                 <w:rFonts w:ascii="Times New Roman" w:hAnsi="Times New Roman"/>
               </w:rPr>
-              <w:lastRenderedPageBreak/>
-              <w:t>7</w:t>
+              <w:t>6</w:t>
             </w:r>
           </w:p>
         </w:tc>
@@ -1429,16 +1465,52 @@
                 <w:szCs w:val="24"/>
                 <w:lang w:eastAsia="ja-JP"/>
               </w:rPr>
-              <w:t xml:space="preserve">Video 3 at </w:t>
-            </w:r>
-            <w:r>
-              <w:rPr>
-                <w:rFonts w:ascii="Calibri" w:hAnsi="Calibri"/>
-                <w:b/>
-                <w:szCs w:val="24"/>
-                <w:lang w:eastAsia="ja-JP"/>
-              </w:rPr>
-              <w:t>7:58</w:t>
+              <w:t xml:space="preserve">Video </w:t>
+            </w:r>
+            <w:r>
+              <w:rPr>
+                <w:rFonts w:ascii="Calibri" w:hAnsi="Calibri"/>
+                <w:b/>
+                <w:szCs w:val="24"/>
+                <w:lang w:eastAsia="ja-JP"/>
+              </w:rPr>
+              <w:t>1-</w:t>
+            </w:r>
+            <w:r>
+              <w:rPr>
+                <w:rFonts w:ascii="Calibri" w:hAnsi="Calibri"/>
+                <w:b/>
+                <w:szCs w:val="24"/>
+                <w:lang w:eastAsia="ja-JP"/>
+              </w:rPr>
+              <w:t xml:space="preserve">3 </w:t>
+            </w:r>
+            <w:r>
+              <w:rPr>
+                <w:rFonts w:ascii="Calibri" w:hAnsi="Calibri"/>
+                <w:b/>
+                <w:szCs w:val="24"/>
+                <w:lang w:eastAsia="ja-JP"/>
+              </w:rPr>
+              <w:t>replace screen capture from</w:t>
+            </w:r>
+            <w:r>
+              <w:rPr>
+                <w:rFonts w:ascii="Calibri" w:hAnsi="Calibri"/>
+                <w:b/>
+                <w:szCs w:val="24"/>
+                <w:lang w:eastAsia="ja-JP"/>
+              </w:rPr>
+              <w:t xml:space="preserve"> 5:</w:t>
+            </w:r>
+            <w:r>
+              <w:rPr>
+                <w:rFonts w:ascii="Calibri" w:hAnsi="Calibri"/>
+                <w:b/>
+                <w:szCs w:val="24"/>
+                <w:lang w:eastAsia="ja-JP"/>
+              </w:rPr>
+              <w:t>37 – 5:50</w:t>
             </w:r>
           </w:p>
           <w:p>
@@ -1496,15 +1568,31 @@
                 <w:szCs w:val="24"/>
                 <w:lang w:eastAsia="ja-JP"/>
               </w:rPr>
-              <w:t xml:space="preserve">     P6-1-3-reshoot_capture</w:t>
-            </w:r>
-            <w:r>
-              <w:rPr>
-                <w:rFonts w:ascii="Calibri" w:hAnsi="Calibri"/>
-                <w:szCs w:val="24"/>
-                <w:lang w:eastAsia="ja-JP"/>
-              </w:rPr>
-              <w:t>5</w:t>
+              <w:t xml:space="preserve">     P6-1-</w:t>
+            </w:r>
+            <w:r>
+              <w:rPr>
+                <w:rFonts w:ascii="Calibri" w:hAnsi="Calibri"/>
+                <w:szCs w:val="24"/>
+                <w:lang w:eastAsia="ja-JP"/>
+              </w:rPr>
+              <w:t>3</w:t>
+            </w:r>
+            <w:r>
+              <w:rPr>
+                <w:rFonts w:ascii="Calibri" w:hAnsi="Calibri"/>
+                <w:szCs w:val="24"/>
+                <w:lang w:eastAsia="ja-JP"/>
+              </w:rPr>
+              <w:t>-reshoot_capture</w:t>
+            </w:r>
+            <w:r>
+              <w:rPr>
+                <w:rFonts w:ascii="Calibri" w:hAnsi="Calibri"/>
+                <w:szCs w:val="24"/>
+                <w:lang w:eastAsia="ja-JP"/>
+              </w:rPr>
+              <w:t>4</w:t>
             </w:r>
             <w:r>
               <w:rPr>
@@ -1534,7 +1622,65 @@
                 <w:szCs w:val="24"/>
                 <w:lang w:eastAsia="ja-JP"/>
               </w:rPr>
-              <w:t xml:space="preserve">     (show program button)</w:t>
+              <w:t xml:space="preserve">     </w:t>
+            </w:r>
+            <w:r>
+              <w:rPr>
+                <w:rFonts w:ascii="Calibri" w:hAnsi="Calibri"/>
+                <w:szCs w:val="24"/>
+                <w:lang w:eastAsia="ja-JP"/>
+              </w:rPr>
+              <w:t>(</w:t>
+            </w:r>
+            <w:r>
+              <w:rPr>
+                <w:rFonts w:ascii="Calibri" w:hAnsi="Calibri"/>
+                <w:szCs w:val="24"/>
+                <w:lang w:eastAsia="ja-JP"/>
+              </w:rPr>
+              <w:t>show "</w:t>
+            </w:r>
+            <w:r>
+              <w:rPr>
+                <w:rFonts w:ascii="Calibri" w:hAnsi="Calibri"/>
+                <w:szCs w:val="24"/>
+                <w:lang w:eastAsia="ja-JP"/>
+              </w:rPr>
+              <w:t>\</w:t>
+            </w:r>
+            <w:bookmarkStart w:id="0" w:name="_GoBack"/>
+            <w:bookmarkEnd w:id="0"/>
+            <w:r>
+              <w:rPr>
+                <w:rFonts w:ascii="Calibri" w:hAnsi="Calibri"/>
+                <w:szCs w:val="24"/>
+                <w:lang w:eastAsia="ja-JP"/>
+              </w:rPr>
+              <w:t>" instead of "</w:t>
+            </w:r>
+            <w:r>
+              <w:rPr>
+                <w:rFonts w:ascii="Calibri" w:hAnsi="Calibri" w:cs="Calibri"/>
+                <w:szCs w:val="24"/>
+                <w:lang w:eastAsia="ja-JP"/>
+              </w:rPr>
+              <w:t>¥</w:t>
+            </w:r>
+            <w:r>
+              <w:rPr>
+                <w:rFonts w:ascii="Calibri" w:hAnsi="Calibri"/>
+                <w:szCs w:val="24"/>
+                <w:lang w:eastAsia="ja-JP"/>
+              </w:rPr>
+              <w:t>"</w:t>
+            </w:r>
+            <w:r>
+              <w:rPr>
+                <w:rFonts w:ascii="Calibri" w:hAnsi="Calibri"/>
+                <w:szCs w:val="24"/>
+                <w:lang w:eastAsia="ja-JP"/>
+              </w:rPr>
+              <w:t>)</w:t>
             </w:r>
           </w:p>
         </w:tc>
@@ -1577,7 +1723,8 @@
               <w:rPr>
                 <w:rFonts w:ascii="Times New Roman" w:hAnsi="Times New Roman"/>
               </w:rPr>
-              <w:t>8</w:t>
+              <w:lastRenderedPageBreak/>
+              <w:t>7</w:t>
             </w:r>
           </w:p>
         </w:tc>
@@ -1606,16 +1753,61 @@
                 <w:szCs w:val="24"/>
                 <w:lang w:eastAsia="ja-JP"/>
               </w:rPr>
-              <w:t xml:space="preserve">Video 3 at </w:t>
-            </w:r>
-            <w:r>
-              <w:rPr>
-                <w:rFonts w:ascii="Calibri" w:hAnsi="Calibri"/>
-                <w:b/>
-                <w:szCs w:val="24"/>
-                <w:lang w:eastAsia="ja-JP"/>
-              </w:rPr>
-              <w:t>8:24</w:t>
+              <w:t xml:space="preserve">Video </w:t>
+            </w:r>
+            <w:r>
+              <w:rPr>
+                <w:rFonts w:ascii="Calibri" w:hAnsi="Calibri"/>
+                <w:b/>
+                <w:szCs w:val="24"/>
+                <w:lang w:eastAsia="ja-JP"/>
+              </w:rPr>
+              <w:t>1-</w:t>
+            </w:r>
+            <w:r>
+              <w:rPr>
+                <w:rFonts w:ascii="Calibri" w:hAnsi="Calibri"/>
+                <w:b/>
+                <w:szCs w:val="24"/>
+                <w:lang w:eastAsia="ja-JP"/>
+              </w:rPr>
+              <w:t xml:space="preserve">3 </w:t>
+            </w:r>
+            <w:r>
+              <w:rPr>
+                <w:rFonts w:ascii="Calibri" w:hAnsi="Calibri"/>
+                <w:b/>
+                <w:szCs w:val="24"/>
+                <w:lang w:eastAsia="ja-JP"/>
+              </w:rPr>
+              <w:t>replace screen capture from</w:t>
+            </w:r>
+            <w:r>
+              <w:rPr>
+                <w:rFonts w:ascii="Calibri" w:hAnsi="Calibri"/>
+                <w:b/>
+                <w:szCs w:val="24"/>
+                <w:lang w:eastAsia="ja-JP"/>
+              </w:rPr>
+              <w:t xml:space="preserve"> </w:t>
+            </w:r>
+            <w:r>
+              <w:rPr>
+                <w:rFonts w:ascii="Calibri" w:hAnsi="Calibri"/>
+                <w:b/>
+                <w:szCs w:val="24"/>
+                <w:lang w:eastAsia="ja-JP"/>
+              </w:rPr>
+              <w:t>7:58</w:t>
+            </w:r>
+            <w:r>
+              <w:rPr>
+                <w:rFonts w:ascii="Calibri" w:hAnsi="Calibri"/>
+                <w:b/>
+                <w:szCs w:val="24"/>
+                <w:lang w:eastAsia="ja-JP"/>
+              </w:rPr>
+              <w:t xml:space="preserve"> – 8:02</w:t>
             </w:r>
           </w:p>
           <w:p>
@@ -1641,18 +1833,77 @@
               </w:tabs>
               <w:rPr>
                 <w:rFonts w:ascii="Calibri" w:hAnsi="Calibri"/>
-                <w:b/>
-                <w:szCs w:val="24"/>
-                <w:lang w:eastAsia="ja-JP"/>
-              </w:rPr>
-            </w:pPr>
-            <w:r>
-              <w:rPr>
-                <w:rFonts w:ascii="Calibri" w:hAnsi="Calibri"/>
-                <w:szCs w:val="24"/>
-                <w:lang w:eastAsia="ja-JP"/>
-              </w:rPr>
-              <w:t>N/A</w:t>
+                <w:szCs w:val="24"/>
+                <w:lang w:eastAsia="ja-JP"/>
+              </w:rPr>
+            </w:pPr>
+            <w:r>
+              <w:rPr>
+                <w:rFonts w:ascii="Calibri" w:hAnsi="Calibri"/>
+                <w:szCs w:val="24"/>
+                <w:lang w:eastAsia="ja-JP"/>
+              </w:rPr>
+              <w:t>SCREEN CAPTURE:</w:t>
+            </w:r>
+          </w:p>
+          <w:p>
+            <w:pPr>
+              <w:pStyle w:val="Header"/>
+              <w:tabs>
+                <w:tab w:val="clear" w:pos="4320"/>
+                <w:tab w:val="clear" w:pos="8640"/>
+              </w:tabs>
+              <w:rPr>
+                <w:rFonts w:ascii="Calibri" w:hAnsi="Calibri"/>
+                <w:szCs w:val="24"/>
+                <w:lang w:eastAsia="ja-JP"/>
+              </w:rPr>
+            </w:pPr>
+            <w:r>
+              <w:rPr>
+                <w:rFonts w:ascii="Calibri" w:hAnsi="Calibri"/>
+                <w:szCs w:val="24"/>
+                <w:lang w:eastAsia="ja-JP"/>
+              </w:rPr>
+              <w:t xml:space="preserve">     P6-1-3-reshoot_capture</w:t>
+            </w:r>
+            <w:r>
+              <w:rPr>
+                <w:rFonts w:ascii="Calibri" w:hAnsi="Calibri"/>
+                <w:szCs w:val="24"/>
+                <w:lang w:eastAsia="ja-JP"/>
+              </w:rPr>
+              <w:t>5</w:t>
+            </w:r>
+            <w:r>
+              <w:rPr>
+                <w:rFonts w:ascii="Calibri" w:hAnsi="Calibri"/>
+                <w:szCs w:val="24"/>
+                <w:lang w:eastAsia="ja-JP"/>
+              </w:rPr>
+              <w:t>.trec</w:t>
+            </w:r>
+          </w:p>
+          <w:p>
+            <w:pPr>
+              <w:pStyle w:val="Header"/>
+              <w:tabs>
+                <w:tab w:val="clear" w:pos="4320"/>
+                <w:tab w:val="clear" w:pos="8640"/>
+              </w:tabs>
+              <w:rPr>
+                <w:rFonts w:ascii="Calibri" w:hAnsi="Calibri"/>
+                <w:szCs w:val="24"/>
+                <w:lang w:eastAsia="ja-JP"/>
+              </w:rPr>
+            </w:pPr>
+            <w:r>
+              <w:rPr>
+                <w:rFonts w:ascii="Calibri" w:hAnsi="Calibri"/>
+                <w:szCs w:val="24"/>
+                <w:lang w:eastAsia="ja-JP"/>
+              </w:rPr>
+              <w:t xml:space="preserve">     (show program button)</w:t>
             </w:r>
           </w:p>
         </w:tc>
@@ -1672,46 +1923,7 @@
                 <w:rFonts w:ascii="Calibri" w:hAnsi="Calibri"/>
                 <w:szCs w:val="24"/>
               </w:rPr>
-              <w:t>Modified text:</w:t>
-            </w:r>
-          </w:p>
-          <w:p>
-            <w:pPr>
-              <w:rPr>
-                <w:rFonts w:ascii="Calibri" w:hAnsi="Calibri"/>
-                <w:szCs w:val="24"/>
-              </w:rPr>
-            </w:pPr>
-          </w:p>
-          <w:p>
-            <w:pPr>
-              <w:rPr>
-                <w:rFonts w:ascii="Calibri" w:hAnsi="Calibri"/>
-                <w:szCs w:val="24"/>
-              </w:rPr>
-            </w:pPr>
-            <w:r>
-              <w:rPr>
-                <w:rFonts w:ascii="Calibri" w:hAnsi="Calibri"/>
-                <w:szCs w:val="24"/>
-              </w:rPr>
-              <w:t xml:space="preserve">I'm </w:t>
-            </w:r>
-            <w:proofErr w:type="spellStart"/>
-            <w:r>
-              <w:rPr>
-                <w:rFonts w:ascii="Calibri" w:hAnsi="Calibri"/>
-                <w:szCs w:val="24"/>
-              </w:rPr>
-              <w:t>gonna</w:t>
-            </w:r>
-            <w:proofErr w:type="spellEnd"/>
-            <w:r>
-              <w:rPr>
-                <w:rFonts w:ascii="Calibri" w:hAnsi="Calibri"/>
-                <w:szCs w:val="24"/>
-              </w:rPr>
-              <w:t xml:space="preserve"> right click on the project name and select copy, then right click on the workspace name and select paste.</w:t>
+              <w:t>N/A</w:t>
             </w:r>
           </w:p>
         </w:tc>
@@ -1734,7 +1946,7 @@
               <w:rPr>
                 <w:rFonts w:ascii="Times New Roman" w:hAnsi="Times New Roman"/>
               </w:rPr>
-              <w:t>9</w:t>
+              <w:t>8</w:t>
             </w:r>
           </w:p>
         </w:tc>
@@ -1763,16 +1975,34 @@
                 <w:szCs w:val="24"/>
                 <w:lang w:eastAsia="ja-JP"/>
               </w:rPr>
-              <w:t xml:space="preserve">Video 3 at </w:t>
-            </w:r>
-            <w:r>
-              <w:rPr>
-                <w:rFonts w:ascii="Calibri" w:hAnsi="Calibri"/>
-                <w:b/>
-                <w:szCs w:val="24"/>
-                <w:lang w:eastAsia="ja-JP"/>
-              </w:rPr>
-              <w:t>9:04</w:t>
+              <w:t xml:space="preserve">Video </w:t>
+            </w:r>
+            <w:r>
+              <w:rPr>
+                <w:rFonts w:ascii="Calibri" w:hAnsi="Calibri"/>
+                <w:b/>
+                <w:szCs w:val="24"/>
+                <w:lang w:eastAsia="ja-JP"/>
+              </w:rPr>
+              <w:t>1-</w:t>
+            </w:r>
+            <w:r>
+              <w:rPr>
+                <w:rFonts w:ascii="Calibri" w:hAnsi="Calibri"/>
+                <w:b/>
+                <w:szCs w:val="24"/>
+                <w:lang w:eastAsia="ja-JP"/>
+              </w:rPr>
+              <w:t xml:space="preserve">3 at </w:t>
+            </w:r>
+            <w:r>
+              <w:rPr>
+                <w:rFonts w:ascii="Calibri" w:hAnsi="Calibri"/>
+                <w:b/>
+                <w:szCs w:val="24"/>
+                <w:lang w:eastAsia="ja-JP"/>
+              </w:rPr>
+              <w:t>8:24</w:t>
             </w:r>
           </w:p>
           <w:p>
@@ -1798,77 +2028,18 @@
               </w:tabs>
               <w:rPr>
                 <w:rFonts w:ascii="Calibri" w:hAnsi="Calibri"/>
-                <w:szCs w:val="24"/>
-                <w:lang w:eastAsia="ja-JP"/>
-              </w:rPr>
-            </w:pPr>
-            <w:r>
-              <w:rPr>
-                <w:rFonts w:ascii="Calibri" w:hAnsi="Calibri"/>
-                <w:szCs w:val="24"/>
-                <w:lang w:eastAsia="ja-JP"/>
-              </w:rPr>
-              <w:t>SCREEN CAPTURE:</w:t>
-            </w:r>
-          </w:p>
-          <w:p>
-            <w:pPr>
-              <w:pStyle w:val="Header"/>
-              <w:tabs>
-                <w:tab w:val="clear" w:pos="4320"/>
-                <w:tab w:val="clear" w:pos="8640"/>
-              </w:tabs>
-              <w:rPr>
-                <w:rFonts w:ascii="Calibri" w:hAnsi="Calibri"/>
-                <w:szCs w:val="24"/>
-                <w:lang w:eastAsia="ja-JP"/>
-              </w:rPr>
-            </w:pPr>
-            <w:r>
-              <w:rPr>
-                <w:rFonts w:ascii="Calibri" w:hAnsi="Calibri"/>
-                <w:szCs w:val="24"/>
-                <w:lang w:eastAsia="ja-JP"/>
-              </w:rPr>
-              <w:t xml:space="preserve">     P6-1-3-reshoot_capture</w:t>
-            </w:r>
-            <w:r>
-              <w:rPr>
-                <w:rFonts w:ascii="Calibri" w:hAnsi="Calibri"/>
-                <w:szCs w:val="24"/>
-                <w:lang w:eastAsia="ja-JP"/>
-              </w:rPr>
-              <w:t>6</w:t>
-            </w:r>
-            <w:r>
-              <w:rPr>
-                <w:rFonts w:ascii="Calibri" w:hAnsi="Calibri"/>
-                <w:szCs w:val="24"/>
-                <w:lang w:eastAsia="ja-JP"/>
-              </w:rPr>
-              <w:t>.trec</w:t>
-            </w:r>
-          </w:p>
-          <w:p>
-            <w:pPr>
-              <w:pStyle w:val="Header"/>
-              <w:tabs>
-                <w:tab w:val="clear" w:pos="4320"/>
-                <w:tab w:val="clear" w:pos="8640"/>
-              </w:tabs>
-              <w:rPr>
-                <w:rFonts w:ascii="Calibri" w:hAnsi="Calibri"/>
-                <w:szCs w:val="24"/>
-                <w:lang w:eastAsia="ja-JP"/>
-              </w:rPr>
-            </w:pPr>
-            <w:r>
-              <w:rPr>
-                <w:rFonts w:ascii="Calibri" w:hAnsi="Calibri"/>
-                <w:szCs w:val="24"/>
-                <w:lang w:eastAsia="ja-JP"/>
-              </w:rPr>
-              <w:t xml:space="preserve">     (show program button)</w:t>
+                <w:b/>
+                <w:szCs w:val="24"/>
+                <w:lang w:eastAsia="ja-JP"/>
+              </w:rPr>
+            </w:pPr>
+            <w:r>
+              <w:rPr>
+                <w:rFonts w:ascii="Calibri" w:hAnsi="Calibri"/>
+                <w:szCs w:val="24"/>
+                <w:lang w:eastAsia="ja-JP"/>
+              </w:rPr>
+              <w:t>N/A</w:t>
             </w:r>
           </w:p>
         </w:tc>
@@ -1888,7 +2059,46 @@
                 <w:rFonts w:ascii="Calibri" w:hAnsi="Calibri"/>
                 <w:szCs w:val="24"/>
               </w:rPr>
-              <w:t>N/A</w:t>
+              <w:t>Modified text:</w:t>
+            </w:r>
+          </w:p>
+          <w:p>
+            <w:pPr>
+              <w:rPr>
+                <w:rFonts w:ascii="Calibri" w:hAnsi="Calibri"/>
+                <w:szCs w:val="24"/>
+              </w:rPr>
+            </w:pPr>
+          </w:p>
+          <w:p>
+            <w:pPr>
+              <w:rPr>
+                <w:rFonts w:ascii="Calibri" w:hAnsi="Calibri"/>
+                <w:szCs w:val="24"/>
+              </w:rPr>
+            </w:pPr>
+            <w:r>
+              <w:rPr>
+                <w:rFonts w:ascii="Calibri" w:hAnsi="Calibri"/>
+                <w:szCs w:val="24"/>
+              </w:rPr>
+              <w:t xml:space="preserve">I'm </w:t>
+            </w:r>
+            <w:proofErr w:type="spellStart"/>
+            <w:r>
+              <w:rPr>
+                <w:rFonts w:ascii="Calibri" w:hAnsi="Calibri"/>
+                <w:szCs w:val="24"/>
+              </w:rPr>
+              <w:t>gonna</w:t>
+            </w:r>
+            <w:proofErr w:type="spellEnd"/>
+            <w:r>
+              <w:rPr>
+                <w:rFonts w:ascii="Calibri" w:hAnsi="Calibri"/>
+                <w:szCs w:val="24"/>
+              </w:rPr>
+              <w:t xml:space="preserve"> right click on the project name and select copy, then right click on the workspace name and select paste.</w:t>
             </w:r>
           </w:p>
         </w:tc>
@@ -1911,7 +2121,7 @@
               <w:rPr>
                 <w:rFonts w:ascii="Times New Roman" w:hAnsi="Times New Roman"/>
               </w:rPr>
-              <w:t>10</w:t>
+              <w:t>9</w:t>
             </w:r>
           </w:p>
         </w:tc>
@@ -1940,16 +2150,52 @@
                 <w:szCs w:val="24"/>
                 <w:lang w:eastAsia="ja-JP"/>
               </w:rPr>
-              <w:t xml:space="preserve">Video 4 at </w:t>
-            </w:r>
-            <w:r>
-              <w:rPr>
-                <w:rFonts w:ascii="Calibri" w:hAnsi="Calibri"/>
-                <w:b/>
-                <w:szCs w:val="24"/>
-                <w:lang w:eastAsia="ja-JP"/>
-              </w:rPr>
-              <w:t>1:05</w:t>
+              <w:t xml:space="preserve">Video </w:t>
+            </w:r>
+            <w:r>
+              <w:rPr>
+                <w:rFonts w:ascii="Calibri" w:hAnsi="Calibri"/>
+                <w:b/>
+                <w:szCs w:val="24"/>
+                <w:lang w:eastAsia="ja-JP"/>
+              </w:rPr>
+              <w:t>1-</w:t>
+            </w:r>
+            <w:r>
+              <w:rPr>
+                <w:rFonts w:ascii="Calibri" w:hAnsi="Calibri"/>
+                <w:b/>
+                <w:szCs w:val="24"/>
+                <w:lang w:eastAsia="ja-JP"/>
+              </w:rPr>
+              <w:t xml:space="preserve">3 </w:t>
+            </w:r>
+            <w:r>
+              <w:rPr>
+                <w:rFonts w:ascii="Calibri" w:hAnsi="Calibri"/>
+                <w:b/>
+                <w:szCs w:val="24"/>
+                <w:lang w:eastAsia="ja-JP"/>
+              </w:rPr>
+              <w:t>replace screen capture from</w:t>
+            </w:r>
+            <w:r>
+              <w:rPr>
+                <w:rFonts w:ascii="Calibri" w:hAnsi="Calibri"/>
+                <w:b/>
+                <w:szCs w:val="24"/>
+                <w:lang w:eastAsia="ja-JP"/>
+              </w:rPr>
+              <w:t xml:space="preserve"> </w:t>
+            </w:r>
+            <w:r>
+              <w:rPr>
+                <w:rFonts w:ascii="Calibri" w:hAnsi="Calibri"/>
+                <w:b/>
+                <w:szCs w:val="24"/>
+                <w:lang w:eastAsia="ja-JP"/>
+              </w:rPr>
+              <w:t>9:03 – 9:08</w:t>
             </w:r>
           </w:p>
           <w:p>
@@ -2007,31 +2253,15 @@
                 <w:szCs w:val="24"/>
                 <w:lang w:eastAsia="ja-JP"/>
               </w:rPr>
-              <w:t xml:space="preserve">     P6-1-</w:t>
-            </w:r>
-            <w:r>
-              <w:rPr>
-                <w:rFonts w:ascii="Calibri" w:hAnsi="Calibri"/>
-                <w:szCs w:val="24"/>
-                <w:lang w:eastAsia="ja-JP"/>
-              </w:rPr>
-              <w:t>4</w:t>
-            </w:r>
-            <w:r>
-              <w:rPr>
-                <w:rFonts w:ascii="Calibri" w:hAnsi="Calibri"/>
-                <w:szCs w:val="24"/>
-                <w:lang w:eastAsia="ja-JP"/>
-              </w:rPr>
-              <w:t>-reshoot_capture</w:t>
-            </w:r>
-            <w:r>
-              <w:rPr>
-                <w:rFonts w:ascii="Calibri" w:hAnsi="Calibri"/>
-                <w:szCs w:val="24"/>
-                <w:lang w:eastAsia="ja-JP"/>
-              </w:rPr>
-              <w:t>1</w:t>
+              <w:t xml:space="preserve">     P6-1-3-reshoot_capture</w:t>
+            </w:r>
+            <w:r>
+              <w:rPr>
+                <w:rFonts w:ascii="Calibri" w:hAnsi="Calibri"/>
+                <w:szCs w:val="24"/>
+                <w:lang w:eastAsia="ja-JP"/>
+              </w:rPr>
+              <w:t>6</w:t>
             </w:r>
             <w:r>
               <w:rPr>
@@ -2061,39 +2291,15 @@
                 <w:szCs w:val="24"/>
                 <w:lang w:eastAsia="ja-JP"/>
               </w:rPr>
-              <w:t xml:space="preserve">     </w:t>
-            </w:r>
-            <w:r>
-              <w:rPr>
-                <w:rFonts w:ascii="Calibri" w:hAnsi="Calibri"/>
-                <w:szCs w:val="24"/>
-                <w:lang w:eastAsia="ja-JP"/>
-              </w:rPr>
-              <w:t>(</w:t>
-            </w:r>
-            <w:r>
-              <w:rPr>
-                <w:rFonts w:ascii="Calibri" w:hAnsi="Calibri"/>
-                <w:szCs w:val="24"/>
-                <w:lang w:eastAsia="ja-JP"/>
-              </w:rPr>
-              <w:t>show "/" instead of "</w:t>
-            </w:r>
-            <w:r>
-              <w:rPr>
-                <w:rFonts w:ascii="Calibri" w:hAnsi="Calibri" w:cs="Calibri"/>
-                <w:szCs w:val="24"/>
-                <w:lang w:eastAsia="ja-JP"/>
-              </w:rPr>
-              <w:t>¥</w:t>
-            </w:r>
-            <w:r>
-              <w:rPr>
-                <w:rFonts w:ascii="Calibri" w:hAnsi="Calibri"/>
-                <w:szCs w:val="24"/>
-                <w:lang w:eastAsia="ja-JP"/>
-              </w:rPr>
-              <w:t>"</w:t>
+              <w:t xml:space="preserve">     (show program </w:t>
+            </w:r>
+            <w:r>
+              <w:rPr>
+                <w:rFonts w:ascii="Calibri" w:hAnsi="Calibri"/>
+                <w:szCs w:val="24"/>
+                <w:lang w:eastAsia="ja-JP"/>
+              </w:rPr>
+              <w:t>instead of build</w:t>
             </w:r>
             <w:r>
               <w:rPr>
@@ -2144,7 +2350,7 @@
               <w:rPr>
                 <w:rFonts w:ascii="Times New Roman" w:hAnsi="Times New Roman"/>
               </w:rPr>
-              <w:t>11</w:t>
+              <w:t>10</w:t>
             </w:r>
           </w:p>
         </w:tc>
@@ -2173,25 +2379,359 @@
                 <w:szCs w:val="24"/>
                 <w:lang w:eastAsia="ja-JP"/>
               </w:rPr>
-              <w:t>Video 4</w:t>
-            </w:r>
-            <w:r>
-              <w:rPr>
-                <w:rFonts w:ascii="Calibri" w:hAnsi="Calibri"/>
-                <w:b/>
-                <w:szCs w:val="24"/>
-                <w:lang w:eastAsia="ja-JP"/>
-              </w:rPr>
-              <w:t xml:space="preserve"> at </w:t>
-            </w:r>
-            <w:r>
-              <w:rPr>
-                <w:rFonts w:ascii="Calibri" w:hAnsi="Calibri"/>
-                <w:b/>
-                <w:szCs w:val="24"/>
-                <w:lang w:eastAsia="ja-JP"/>
-              </w:rPr>
-              <w:t>4:43</w:t>
+              <w:t xml:space="preserve">Video </w:t>
+            </w:r>
+            <w:r>
+              <w:rPr>
+                <w:rFonts w:ascii="Calibri" w:hAnsi="Calibri"/>
+                <w:b/>
+                <w:szCs w:val="24"/>
+                <w:lang w:eastAsia="ja-JP"/>
+              </w:rPr>
+              <w:t>1-</w:t>
+            </w:r>
+            <w:r>
+              <w:rPr>
+                <w:rFonts w:ascii="Calibri" w:hAnsi="Calibri"/>
+                <w:b/>
+                <w:szCs w:val="24"/>
+                <w:lang w:eastAsia="ja-JP"/>
+              </w:rPr>
+              <w:t xml:space="preserve">4 </w:t>
+            </w:r>
+            <w:r>
+              <w:rPr>
+                <w:rFonts w:ascii="Calibri" w:hAnsi="Calibri"/>
+                <w:b/>
+                <w:szCs w:val="24"/>
+                <w:lang w:eastAsia="ja-JP"/>
+              </w:rPr>
+              <w:t xml:space="preserve">replace screen capture </w:t>
+            </w:r>
+            <w:r>
+              <w:rPr>
+                <w:rFonts w:ascii="Calibri" w:hAnsi="Calibri"/>
+                <w:b/>
+                <w:szCs w:val="24"/>
+                <w:lang w:eastAsia="ja-JP"/>
+              </w:rPr>
+              <w:t>from</w:t>
+            </w:r>
+            <w:r>
+              <w:rPr>
+                <w:rFonts w:ascii="Calibri" w:hAnsi="Calibri"/>
+                <w:b/>
+                <w:szCs w:val="24"/>
+                <w:lang w:eastAsia="ja-JP"/>
+              </w:rPr>
+              <w:t xml:space="preserve"> 0:58 - 1:10</w:t>
+            </w:r>
+            <w:r>
+              <w:rPr>
+                <w:rFonts w:ascii="Calibri" w:hAnsi="Calibri"/>
+                <w:b/>
+                <w:szCs w:val="24"/>
+                <w:lang w:eastAsia="ja-JP"/>
+              </w:rPr>
+              <w:br/>
+            </w:r>
+          </w:p>
+          <w:p>
+            <w:pPr>
+              <w:pStyle w:val="Header"/>
+              <w:tabs>
+                <w:tab w:val="clear" w:pos="4320"/>
+                <w:tab w:val="clear" w:pos="8640"/>
+              </w:tabs>
+              <w:rPr>
+                <w:rFonts w:ascii="Calibri" w:hAnsi="Calibri"/>
+                <w:szCs w:val="24"/>
+                <w:lang w:eastAsia="ja-JP"/>
+              </w:rPr>
+            </w:pPr>
+            <w:r>
+              <w:rPr>
+                <w:rFonts w:ascii="Calibri" w:hAnsi="Calibri"/>
+                <w:szCs w:val="24"/>
+                <w:lang w:eastAsia="ja-JP"/>
+              </w:rPr>
+              <w:t>SCREEN CAPTURE:</w:t>
+            </w:r>
+          </w:p>
+          <w:p>
+            <w:pPr>
+              <w:pStyle w:val="Header"/>
+              <w:tabs>
+                <w:tab w:val="clear" w:pos="4320"/>
+                <w:tab w:val="clear" w:pos="8640"/>
+              </w:tabs>
+              <w:rPr>
+                <w:rFonts w:ascii="Calibri" w:hAnsi="Calibri"/>
+                <w:szCs w:val="24"/>
+                <w:lang w:eastAsia="ja-JP"/>
+              </w:rPr>
+            </w:pPr>
+            <w:r>
+              <w:rPr>
+                <w:rFonts w:ascii="Calibri" w:hAnsi="Calibri"/>
+                <w:szCs w:val="24"/>
+                <w:lang w:eastAsia="ja-JP"/>
+              </w:rPr>
+              <w:t xml:space="preserve">     P6-1-</w:t>
+            </w:r>
+            <w:r>
+              <w:rPr>
+                <w:rFonts w:ascii="Calibri" w:hAnsi="Calibri"/>
+                <w:szCs w:val="24"/>
+                <w:lang w:eastAsia="ja-JP"/>
+              </w:rPr>
+              <w:t>4</w:t>
+            </w:r>
+            <w:r>
+              <w:rPr>
+                <w:rFonts w:ascii="Calibri" w:hAnsi="Calibri"/>
+                <w:szCs w:val="24"/>
+                <w:lang w:eastAsia="ja-JP"/>
+              </w:rPr>
+              <w:t>-reshoot_capture</w:t>
+            </w:r>
+            <w:r>
+              <w:rPr>
+                <w:rFonts w:ascii="Calibri" w:hAnsi="Calibri"/>
+                <w:szCs w:val="24"/>
+                <w:lang w:eastAsia="ja-JP"/>
+              </w:rPr>
+              <w:t>1</w:t>
+            </w:r>
+            <w:r>
+              <w:rPr>
+                <w:rFonts w:ascii="Calibri" w:hAnsi="Calibri"/>
+                <w:szCs w:val="24"/>
+                <w:lang w:eastAsia="ja-JP"/>
+              </w:rPr>
+              <w:t>.trec</w:t>
+            </w:r>
+          </w:p>
+          <w:p>
+            <w:pPr>
+              <w:pStyle w:val="Header"/>
+              <w:tabs>
+                <w:tab w:val="clear" w:pos="4320"/>
+                <w:tab w:val="clear" w:pos="8640"/>
+              </w:tabs>
+              <w:rPr>
+                <w:rFonts w:ascii="Calibri" w:hAnsi="Calibri"/>
+                <w:szCs w:val="24"/>
+                <w:lang w:eastAsia="ja-JP"/>
+              </w:rPr>
+            </w:pPr>
+            <w:r>
+              <w:rPr>
+                <w:rFonts w:ascii="Calibri" w:hAnsi="Calibri"/>
+                <w:szCs w:val="24"/>
+                <w:lang w:eastAsia="ja-JP"/>
+              </w:rPr>
+              <w:t xml:space="preserve">     </w:t>
+            </w:r>
+            <w:r>
+              <w:rPr>
+                <w:rFonts w:ascii="Calibri" w:hAnsi="Calibri"/>
+                <w:szCs w:val="24"/>
+                <w:lang w:eastAsia="ja-JP"/>
+              </w:rPr>
+              <w:t>(</w:t>
+            </w:r>
+            <w:r>
+              <w:rPr>
+                <w:rFonts w:ascii="Calibri" w:hAnsi="Calibri"/>
+                <w:szCs w:val="24"/>
+                <w:lang w:eastAsia="ja-JP"/>
+              </w:rPr>
+              <w:t>show "</w:t>
+            </w:r>
+            <w:r>
+              <w:rPr>
+                <w:rFonts w:ascii="Calibri" w:hAnsi="Calibri"/>
+                <w:szCs w:val="24"/>
+                <w:lang w:eastAsia="ja-JP"/>
+              </w:rPr>
+              <w:t>\</w:t>
+            </w:r>
+            <w:r>
+              <w:rPr>
+                <w:rFonts w:ascii="Calibri" w:hAnsi="Calibri"/>
+                <w:szCs w:val="24"/>
+                <w:lang w:eastAsia="ja-JP"/>
+              </w:rPr>
+              <w:t>" instead of "</w:t>
+            </w:r>
+            <w:r>
+              <w:rPr>
+                <w:rFonts w:ascii="Calibri" w:hAnsi="Calibri" w:cs="Calibri"/>
+                <w:szCs w:val="24"/>
+                <w:lang w:eastAsia="ja-JP"/>
+              </w:rPr>
+              <w:t>¥</w:t>
+            </w:r>
+            <w:r>
+              <w:rPr>
+                <w:rFonts w:ascii="Calibri" w:hAnsi="Calibri"/>
+                <w:szCs w:val="24"/>
+                <w:lang w:eastAsia="ja-JP"/>
+              </w:rPr>
+              <w:t>"</w:t>
+            </w:r>
+            <w:r>
+              <w:rPr>
+                <w:rFonts w:ascii="Calibri" w:hAnsi="Calibri"/>
+                <w:szCs w:val="24"/>
+                <w:lang w:eastAsia="ja-JP"/>
+              </w:rPr>
+              <w:t>)</w:t>
+            </w:r>
+          </w:p>
+        </w:tc>
+        <w:tc>
+          <w:tcPr>
+            <w:tcW w:w="4950" w:type="dxa"/>
+          </w:tcPr>
+          <w:p>
+            <w:pPr>
+              <w:rPr>
+                <w:rFonts w:ascii="Calibri" w:hAnsi="Calibri"/>
+                <w:szCs w:val="24"/>
+              </w:rPr>
+            </w:pPr>
+            <w:r>
+              <w:rPr>
+                <w:rFonts w:ascii="Calibri" w:hAnsi="Calibri"/>
+                <w:szCs w:val="24"/>
+              </w:rPr>
+              <w:t>N/A</w:t>
+            </w:r>
+          </w:p>
+        </w:tc>
+      </w:tr>
+      <w:tr>
+        <w:trPr>
+          <w:trHeight w:val="341"/>
+        </w:trPr>
+        <w:tc>
+          <w:tcPr>
+            <w:tcW w:w="648" w:type="dxa"/>
+          </w:tcPr>
+          <w:p>
+            <w:pPr>
+              <w:rPr>
+                <w:rFonts w:ascii="Times New Roman" w:hAnsi="Times New Roman"/>
+              </w:rPr>
+            </w:pPr>
+            <w:r>
+              <w:rPr>
+                <w:rFonts w:ascii="Times New Roman" w:hAnsi="Times New Roman"/>
+              </w:rPr>
+              <w:t>11</w:t>
+            </w:r>
+          </w:p>
+        </w:tc>
+        <w:tc>
+          <w:tcPr>
+            <w:tcW w:w="3780" w:type="dxa"/>
+          </w:tcPr>
+          <w:p>
+            <w:pPr>
+              <w:pStyle w:val="Header"/>
+              <w:tabs>
+                <w:tab w:val="clear" w:pos="4320"/>
+                <w:tab w:val="clear" w:pos="8640"/>
+              </w:tabs>
+              <w:rPr>
+                <w:rFonts w:ascii="Calibri" w:hAnsi="Calibri"/>
+                <w:b/>
+                <w:szCs w:val="24"/>
+                <w:lang w:eastAsia="ja-JP"/>
+              </w:rPr>
+            </w:pPr>
+            <w:r>
+              <w:rPr>
+                <w:rFonts w:ascii="Calibri" w:hAnsi="Calibri"/>
+                <w:b/>
+                <w:szCs w:val="24"/>
+                <w:lang w:eastAsia="ja-JP"/>
+              </w:rPr>
+              <w:t xml:space="preserve">Video </w:t>
+            </w:r>
+            <w:r>
+              <w:rPr>
+                <w:rFonts w:ascii="Calibri" w:hAnsi="Calibri"/>
+                <w:b/>
+                <w:szCs w:val="24"/>
+                <w:lang w:eastAsia="ja-JP"/>
+              </w:rPr>
+              <w:t>1-</w:t>
+            </w:r>
+            <w:r>
+              <w:rPr>
+                <w:rFonts w:ascii="Calibri" w:hAnsi="Calibri"/>
+                <w:b/>
+                <w:szCs w:val="24"/>
+                <w:lang w:eastAsia="ja-JP"/>
+              </w:rPr>
+              <w:t>4</w:t>
+            </w:r>
+            <w:r>
+              <w:rPr>
+                <w:rFonts w:ascii="Calibri" w:hAnsi="Calibri"/>
+                <w:b/>
+                <w:szCs w:val="24"/>
+                <w:lang w:eastAsia="ja-JP"/>
+              </w:rPr>
+              <w:t xml:space="preserve"> </w:t>
+            </w:r>
+            <w:r>
+              <w:rPr>
+                <w:rFonts w:ascii="Calibri" w:hAnsi="Calibri"/>
+                <w:b/>
+                <w:szCs w:val="24"/>
+                <w:lang w:eastAsia="ja-JP"/>
+              </w:rPr>
+              <w:t xml:space="preserve">replace screen capture </w:t>
+            </w:r>
+            <w:r>
+              <w:rPr>
+                <w:rFonts w:ascii="Calibri" w:hAnsi="Calibri"/>
+                <w:b/>
+                <w:szCs w:val="24"/>
+                <w:lang w:eastAsia="ja-JP"/>
+              </w:rPr>
+              <w:t>from</w:t>
+            </w:r>
+            <w:r>
+              <w:rPr>
+                <w:rFonts w:ascii="Calibri" w:hAnsi="Calibri"/>
+                <w:b/>
+                <w:szCs w:val="24"/>
+                <w:lang w:eastAsia="ja-JP"/>
+              </w:rPr>
+              <w:t xml:space="preserve"> </w:t>
+            </w:r>
+            <w:r>
+              <w:rPr>
+                <w:rFonts w:ascii="Calibri" w:hAnsi="Calibri"/>
+                <w:b/>
+                <w:szCs w:val="24"/>
+                <w:lang w:eastAsia="ja-JP"/>
+              </w:rPr>
+              <w:t>4:42</w:t>
+            </w:r>
+            <w:r>
+              <w:rPr>
+                <w:rFonts w:ascii="Calibri" w:hAnsi="Calibri"/>
+                <w:b/>
+                <w:szCs w:val="24"/>
+                <w:lang w:eastAsia="ja-JP"/>
+              </w:rPr>
+              <w:t xml:space="preserve"> – 4:47</w:t>
             </w:r>
           </w:p>
           <w:p>

</xml_diff>